<commit_message>
Added formal parts to document
</commit_message>
<xml_diff>
--- a/Documentation.docx
+++ b/Documentation.docx
@@ -2,11 +2,1006 @@
 <file path=word/document.xml><?xml version="1.0" encoding="utf-8"?>
 <w:document xmlns:wpc="http://schemas.microsoft.com/office/word/2010/wordprocessingCanvas" xmlns:cx="http://schemas.microsoft.com/office/drawing/2014/chartex" xmlns:cx1="http://schemas.microsoft.com/office/drawing/2015/9/8/chartex" xmlns:cx2="http://schemas.microsoft.com/office/drawing/2015/10/21/chartex" xmlns:cx3="http://schemas.microsoft.com/office/drawing/2016/5/9/chartex" xmlns:cx4="http://schemas.microsoft.com/office/drawing/2016/5/10/chartex" xmlns:cx5="http://schemas.microsoft.com/office/drawing/2016/5/11/chartex" xmlns:cx6="http://schemas.microsoft.com/office/drawing/2016/5/12/chartex" xmlns:cx7="http://schemas.microsoft.com/office/drawing/2016/5/13/chartex" xmlns:cx8="http://schemas.microsoft.com/office/drawing/2016/5/14/chartex" xmlns:mc="http://schemas.openxmlformats.org/markup-compatibility/2006" xmlns:aink="http://schemas.microsoft.com/office/drawing/2016/ink" xmlns:am3d="http://schemas.microsoft.com/office/drawing/2017/model3d" xmlns:o="urn:schemas-microsoft-com:office:office" xmlns:r="http://schemas.openxmlformats.org/officeDocument/2006/relationships" xmlns:m="http://schemas.openxmlformats.org/officeDocument/2006/math" xmlns:v="urn:schemas-microsoft-com:vml" xmlns:wp14="http://schemas.microsoft.com/office/word/2010/wordprocessingDrawing" xmlns:wp="http://schemas.openxmlformats.org/drawingml/2006/wordprocessingDrawing" xmlns:w10="urn:schemas-microsoft-com:office:word" xmlns:w="http://schemas.openxmlformats.org/wordprocessingml/2006/main" xmlns:w14="http://schemas.microsoft.com/office/word/2010/wordml" xmlns:w15="http://schemas.microsoft.com/office/word/2012/wordml" xmlns:w16cex="http://schemas.microsoft.com/office/word/2018/wordml/cex" xmlns:w16cid="http://schemas.microsoft.com/office/word/2016/wordml/cid" xmlns:w16="http://schemas.microsoft.com/office/word/2018/wordml" xmlns:w16sdtdh="http://schemas.microsoft.com/office/word/2020/wordml/sdtdatahash" xmlns:w16se="http://schemas.microsoft.com/office/word/2015/wordml/symex" xmlns:wpg="http://schemas.microsoft.com/office/word/2010/wordprocessingGroup" xmlns:wpi="http://schemas.microsoft.com/office/word/2010/wordprocessingInk" xmlns:wne="http://schemas.microsoft.com/office/word/2006/wordml" xmlns:wps="http://schemas.microsoft.com/office/word/2010/wordprocessingShape" mc:Ignorable="w14 w15 w16se w16cid w16 w16cex w16sdtdh wp14">
   <w:body>
+    <w:sdt>
+      <w:sdtPr>
+        <w:id w:val="449507800"/>
+        <w:docPartObj>
+          <w:docPartGallery w:val="Cover Pages"/>
+          <w:docPartUnique/>
+        </w:docPartObj>
+      </w:sdtPr>
+      <w:sdtContent>
+        <w:p/>
+        <w:p>
+          <w:pPr>
+            <w:rPr>
+              <w:rFonts w:ascii="Century" w:eastAsiaTheme="majorEastAsia" w:hAnsi="Century" w:cstheme="majorBidi"/>
+              <w:spacing w:val="-10"/>
+              <w:kern w:val="28"/>
+              <w:sz w:val="56"/>
+              <w:szCs w:val="56"/>
+              <w:u w:val="single"/>
+            </w:rPr>
+          </w:pPr>
+          <w:r>
+            <w:rPr>
+              <w:noProof/>
+            </w:rPr>
+            <mc:AlternateContent>
+              <mc:Choice Requires="wps">
+                <w:drawing>
+                  <wp:anchor distT="0" distB="0" distL="114300" distR="114300" simplePos="0" relativeHeight="251664384" behindDoc="0" locked="0" layoutInCell="1" allowOverlap="1" wp14:anchorId="7AA63CC1" wp14:editId="5675AC67">
+                    <wp:simplePos x="0" y="0"/>
+                    <mc:AlternateContent>
+                      <mc:Choice Requires="wp14">
+                        <wp:positionH relativeFrom="page">
+                          <wp14:pctPosHOffset>15000</wp14:pctPosHOffset>
+                        </wp:positionH>
+                      </mc:Choice>
+                      <mc:Fallback>
+                        <wp:positionH relativeFrom="page">
+                          <wp:posOffset>1133475</wp:posOffset>
+                        </wp:positionH>
+                      </mc:Fallback>
+                    </mc:AlternateContent>
+                    <mc:AlternateContent>
+                      <mc:Choice Requires="wp14">
+                        <wp:positionV relativeFrom="page">
+                          <wp14:pctPosVOffset>9100</wp14:pctPosVOffset>
+                        </wp:positionV>
+                      </mc:Choice>
+                      <mc:Fallback>
+                        <wp:positionV relativeFrom="page">
+                          <wp:posOffset>972820</wp:posOffset>
+                        </wp:positionV>
+                      </mc:Fallback>
+                    </mc:AlternateContent>
+                    <wp:extent cx="3660775" cy="3651250"/>
+                    <wp:effectExtent l="0" t="0" r="10160" b="7620"/>
+                    <wp:wrapSquare wrapText="bothSides"/>
+                    <wp:docPr id="111" name="Text Box 111"/>
+                    <wp:cNvGraphicFramePr/>
+                    <a:graphic xmlns:a="http://schemas.openxmlformats.org/drawingml/2006/main">
+                      <a:graphicData uri="http://schemas.microsoft.com/office/word/2010/wordprocessingShape">
+                        <wps:wsp>
+                          <wps:cNvSpPr txBox="1"/>
+                          <wps:spPr>
+                            <a:xfrm>
+                              <a:off x="0" y="0"/>
+                              <a:ext cx="3660775" cy="3651250"/>
+                            </a:xfrm>
+                            <a:prstGeom prst="rect">
+                              <a:avLst/>
+                            </a:prstGeom>
+                            <a:noFill/>
+                            <a:ln w="6350">
+                              <a:noFill/>
+                            </a:ln>
+                            <a:effectLst/>
+                          </wps:spPr>
+                          <wps:style>
+                            <a:lnRef idx="0">
+                              <a:schemeClr val="accent1"/>
+                            </a:lnRef>
+                            <a:fillRef idx="0">
+                              <a:schemeClr val="accent1"/>
+                            </a:fillRef>
+                            <a:effectRef idx="0">
+                              <a:schemeClr val="accent1"/>
+                            </a:effectRef>
+                            <a:fontRef idx="minor">
+                              <a:schemeClr val="dk1"/>
+                            </a:fontRef>
+                          </wps:style>
+                          <wps:txbx>
+                            <w:txbxContent>
+                              <w:sdt>
+                                <w:sdtPr>
+                                  <w:rPr>
+                                    <w:caps/>
+                                    <w:color w:val="323E4F" w:themeColor="text2" w:themeShade="BF"/>
+                                    <w:sz w:val="40"/>
+                                    <w:szCs w:val="40"/>
+                                  </w:rPr>
+                                  <w:alias w:val="Publish Date"/>
+                                  <w:tag w:val=""/>
+                                  <w:id w:val="400952559"/>
+                                  <w:showingPlcHdr/>
+                                  <w:dataBinding w:prefixMappings="xmlns:ns0='http://schemas.microsoft.com/office/2006/coverPageProps' " w:xpath="/ns0:CoverPageProperties[1]/ns0:PublishDate[1]" w:storeItemID="{55AF091B-3C7A-41E3-B477-F2FDAA23CFDA}"/>
+                                  <w:date>
+                                    <w:dateFormat w:val="dd MMMM yyyy"/>
+                                    <w:lid w:val="en-GB"/>
+                                    <w:storeMappedDataAs w:val="dateTime"/>
+                                    <w:calendar w:val="gregorian"/>
+                                  </w:date>
+                                </w:sdtPr>
+                                <w:sdtContent>
+                                  <w:p>
+                                    <w:pPr>
+                                      <w:pStyle w:val="NoSpacing"/>
+                                      <w:jc w:val="right"/>
+                                      <w:rPr>
+                                        <w:caps/>
+                                        <w:color w:val="323E4F" w:themeColor="text2" w:themeShade="BF"/>
+                                        <w:sz w:val="40"/>
+                                        <w:szCs w:val="40"/>
+                                      </w:rPr>
+                                    </w:pPr>
+                                    <w:r>
+                                      <w:rPr>
+                                        <w:caps/>
+                                        <w:color w:val="323E4F" w:themeColor="text2" w:themeShade="BF"/>
+                                        <w:sz w:val="40"/>
+                                        <w:szCs w:val="40"/>
+                                      </w:rPr>
+                                      <w:t xml:space="preserve">     </w:t>
+                                    </w:r>
+                                  </w:p>
+                                </w:sdtContent>
+                              </w:sdt>
+                            </w:txbxContent>
+                          </wps:txbx>
+                          <wps:bodyPr rot="0" spcFirstLastPara="0" vertOverflow="overflow" horzOverflow="overflow" vert="horz" wrap="square" lIns="0" tIns="0" rIns="0" bIns="0" numCol="1" spcCol="0" rtlCol="0" fromWordArt="0" anchor="b" anchorCtr="0" forceAA="0" compatLnSpc="1">
+                            <a:prstTxWarp prst="textNoShape">
+                              <a:avLst/>
+                            </a:prstTxWarp>
+                            <a:spAutoFit/>
+                          </wps:bodyPr>
+                        </wps:wsp>
+                      </a:graphicData>
+                    </a:graphic>
+                    <wp14:sizeRelH relativeFrom="page">
+                      <wp14:pctWidth>73400</wp14:pctWidth>
+                    </wp14:sizeRelH>
+                    <wp14:sizeRelV relativeFrom="page">
+                      <wp14:pctHeight>36300</wp14:pctHeight>
+                    </wp14:sizeRelV>
+                  </wp:anchor>
+                </w:drawing>
+              </mc:Choice>
+              <mc:Fallback>
+                <w:pict>
+                  <v:shapetype w14:anchorId="7AA63CC1" id="_x0000_t202" coordsize="21600,21600" o:spt="202" path="m,l,21600r21600,l21600,xe">
+                    <v:stroke joinstyle="miter"/>
+                    <v:path gradientshapeok="t" o:connecttype="rect"/>
+                  </v:shapetype>
+                  <v:shape id="Text Box 111" o:spid="_x0000_s1026" type="#_x0000_t202" style="position:absolute;margin-left:0;margin-top:0;width:288.25pt;height:287.5pt;z-index:251664384;visibility:visible;mso-wrap-style:square;mso-width-percent:734;mso-height-percent:363;mso-left-percent:150;mso-top-percent:91;mso-wrap-distance-left:9pt;mso-wrap-distance-top:0;mso-wrap-distance-right:9pt;mso-wrap-distance-bottom:0;mso-position-horizontal-relative:page;mso-position-vertical-relative:page;mso-width-percent:734;mso-height-percent:363;mso-left-percent:150;mso-top-percent:91;mso-width-relative:page;mso-height-relative:page;v-text-anchor:bottom" o:gfxdata="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" filled="f" stroked="f" strokeweight=".5pt">
+                    <v:textbox style="mso-fit-shape-to-text:t" inset="0,0,0,0">
+                      <w:txbxContent>
+                        <w:sdt>
+                          <w:sdtPr>
+                            <w:rPr>
+                              <w:caps/>
+                              <w:color w:val="323E4F" w:themeColor="text2" w:themeShade="BF"/>
+                              <w:sz w:val="40"/>
+                              <w:szCs w:val="40"/>
+                            </w:rPr>
+                            <w:alias w:val="Publish Date"/>
+                            <w:tag w:val=""/>
+                            <w:id w:val="400952559"/>
+                            <w:showingPlcHdr/>
+                            <w:dataBinding w:prefixMappings="xmlns:ns0='http://schemas.microsoft.com/office/2006/coverPageProps' " w:xpath="/ns0:CoverPageProperties[1]/ns0:PublishDate[1]" w:storeItemID="{55AF091B-3C7A-41E3-B477-F2FDAA23CFDA}"/>
+                            <w:date>
+                              <w:dateFormat w:val="dd MMMM yyyy"/>
+                              <w:lid w:val="en-GB"/>
+                              <w:storeMappedDataAs w:val="dateTime"/>
+                              <w:calendar w:val="gregorian"/>
+                            </w:date>
+                          </w:sdtPr>
+                          <w:sdtContent>
+                            <w:p>
+                              <w:pPr>
+                                <w:pStyle w:val="NoSpacing"/>
+                                <w:jc w:val="right"/>
+                                <w:rPr>
+                                  <w:caps/>
+                                  <w:color w:val="323E4F" w:themeColor="text2" w:themeShade="BF"/>
+                                  <w:sz w:val="40"/>
+                                  <w:szCs w:val="40"/>
+                                </w:rPr>
+                              </w:pPr>
+                              <w:r>
+                                <w:rPr>
+                                  <w:caps/>
+                                  <w:color w:val="323E4F" w:themeColor="text2" w:themeShade="BF"/>
+                                  <w:sz w:val="40"/>
+                                  <w:szCs w:val="40"/>
+                                </w:rPr>
+                                <w:t xml:space="preserve">     </w:t>
+                              </w:r>
+                            </w:p>
+                          </w:sdtContent>
+                        </w:sdt>
+                      </w:txbxContent>
+                    </v:textbox>
+                    <w10:wrap type="square" anchorx="page" anchory="page"/>
+                  </v:shape>
+                </w:pict>
+              </mc:Fallback>
+            </mc:AlternateContent>
+          </w:r>
+          <w:r>
+            <w:rPr>
+              <w:noProof/>
+            </w:rPr>
+            <mc:AlternateContent>
+              <mc:Choice Requires="wps">
+                <w:drawing>
+                  <wp:anchor distT="0" distB="0" distL="114300" distR="114300" simplePos="0" relativeHeight="251663360" behindDoc="0" locked="0" layoutInCell="1" allowOverlap="1" wp14:anchorId="7B63C1A8" wp14:editId="3D094CDB">
+                    <wp:simplePos x="0" y="0"/>
+                    <mc:AlternateContent>
+                      <mc:Choice Requires="wp14">
+                        <wp:positionH relativeFrom="page">
+                          <wp14:pctPosHOffset>15000</wp14:pctPosHOffset>
+                        </wp:positionH>
+                      </mc:Choice>
+                      <mc:Fallback>
+                        <wp:positionH relativeFrom="page">
+                          <wp:posOffset>1133475</wp:posOffset>
+                        </wp:positionH>
+                      </mc:Fallback>
+                    </mc:AlternateContent>
+                    <mc:AlternateContent>
+                      <mc:Choice Requires="wp14">
+                        <wp:positionV relativeFrom="page">
+                          <wp14:pctPosVOffset>83700</wp14:pctPosVOffset>
+                        </wp:positionV>
+                      </mc:Choice>
+                      <mc:Fallback>
+                        <wp:positionV relativeFrom="page">
+                          <wp:posOffset>8949055</wp:posOffset>
+                        </wp:positionV>
+                      </mc:Fallback>
+                    </mc:AlternateContent>
+                    <wp:extent cx="5753100" cy="652780"/>
+                    <wp:effectExtent l="0" t="0" r="10160" b="14605"/>
+                    <wp:wrapSquare wrapText="bothSides"/>
+                    <wp:docPr id="112" name="Text Box 112"/>
+                    <wp:cNvGraphicFramePr/>
+                    <a:graphic xmlns:a="http://schemas.openxmlformats.org/drawingml/2006/main">
+                      <a:graphicData uri="http://schemas.microsoft.com/office/word/2010/wordprocessingShape">
+                        <wps:wsp>
+                          <wps:cNvSpPr txBox="1"/>
+                          <wps:spPr>
+                            <a:xfrm>
+                              <a:off x="0" y="0"/>
+                              <a:ext cx="5753100" cy="652780"/>
+                            </a:xfrm>
+                            <a:prstGeom prst="rect">
+                              <a:avLst/>
+                            </a:prstGeom>
+                            <a:noFill/>
+                            <a:ln w="6350">
+                              <a:noFill/>
+                            </a:ln>
+                            <a:effectLst/>
+                          </wps:spPr>
+                          <wps:style>
+                            <a:lnRef idx="0">
+                              <a:schemeClr val="accent1"/>
+                            </a:lnRef>
+                            <a:fillRef idx="0">
+                              <a:schemeClr val="accent1"/>
+                            </a:fillRef>
+                            <a:effectRef idx="0">
+                              <a:schemeClr val="accent1"/>
+                            </a:effectRef>
+                            <a:fontRef idx="minor">
+                              <a:schemeClr val="dk1"/>
+                            </a:fontRef>
+                          </wps:style>
+                          <wps:txbx>
+                            <w:txbxContent>
+                              <w:sdt>
+                                <w:sdtPr>
+                                  <w:rPr>
+                                    <w:caps/>
+                                    <w:color w:val="262626" w:themeColor="text1" w:themeTint="D9"/>
+                                    <w:sz w:val="28"/>
+                                    <w:szCs w:val="28"/>
+                                  </w:rPr>
+                                  <w:alias w:val="Author"/>
+                                  <w:tag w:val=""/>
+                                  <w:id w:val="1901796142"/>
+                                  <w:dataBinding w:prefixMappings="xmlns:ns0='http://purl.org/dc/elements/1.1/' xmlns:ns1='http://schemas.openxmlformats.org/package/2006/metadata/core-properties' " w:xpath="/ns1:coreProperties[1]/ns0:creator[1]" w:storeItemID="{6C3C8BC8-F283-45AE-878A-BAB7291924A1}"/>
+                                  <w:text/>
+                                </w:sdtPr>
+                                <w:sdtContent>
+                                  <w:p>
+                                    <w:pPr>
+                                      <w:pStyle w:val="NoSpacing"/>
+                                      <w:jc w:val="right"/>
+                                      <w:rPr>
+                                        <w:caps/>
+                                        <w:color w:val="262626" w:themeColor="text1" w:themeTint="D9"/>
+                                        <w:sz w:val="28"/>
+                                        <w:szCs w:val="28"/>
+                                      </w:rPr>
+                                    </w:pPr>
+                                    <w:r>
+                                      <w:rPr>
+                                        <w:caps/>
+                                        <w:color w:val="262626" w:themeColor="text1" w:themeTint="D9"/>
+                                        <w:sz w:val="28"/>
+                                        <w:szCs w:val="28"/>
+                                      </w:rPr>
+                                      <w:t>william roebuck</w:t>
+                                    </w:r>
+                                  </w:p>
+                                </w:sdtContent>
+                              </w:sdt>
+                              <w:p>
+                                <w:pPr>
+                                  <w:pStyle w:val="NoSpacing"/>
+                                  <w:jc w:val="right"/>
+                                  <w:rPr>
+                                    <w:caps/>
+                                    <w:color w:val="262626" w:themeColor="text1" w:themeTint="D9"/>
+                                    <w:sz w:val="20"/>
+                                    <w:szCs w:val="20"/>
+                                  </w:rPr>
+                                </w:pPr>
+                                <w:sdt>
+                                  <w:sdtPr>
+                                    <w:rPr>
+                                      <w:caps/>
+                                      <w:color w:val="262626" w:themeColor="text1" w:themeTint="D9"/>
+                                      <w:sz w:val="20"/>
+                                      <w:szCs w:val="20"/>
+                                    </w:rPr>
+                                    <w:alias w:val="Company"/>
+                                    <w:tag w:val=""/>
+                                    <w:id w:val="-661235724"/>
+                                    <w:dataBinding w:prefixMappings="xmlns:ns0='http://schemas.openxmlformats.org/officeDocument/2006/extended-properties' " w:xpath="/ns0:Properties[1]/ns0:Company[1]" w:storeItemID="{6668398D-A668-4E3E-A5EB-62B293D839F1}"/>
+                                    <w:text/>
+                                  </w:sdtPr>
+                                  <w:sdtContent>
+                                    <w:r>
+                                      <w:rPr>
+                                        <w:caps/>
+                                        <w:color w:val="262626" w:themeColor="text1" w:themeTint="D9"/>
+                                        <w:sz w:val="20"/>
+                                        <w:szCs w:val="20"/>
+                                      </w:rPr>
+                                      <w:t>Centre number</w:t>
+                                    </w:r>
+                                    <w:r>
+                                      <w:rPr>
+                                        <w:caps/>
+                                        <w:color w:val="262626" w:themeColor="text1" w:themeTint="D9"/>
+                                        <w:sz w:val="20"/>
+                                        <w:szCs w:val="20"/>
+                                      </w:rPr>
+                                      <w:t>: 48317</w:t>
+                                    </w:r>
+                                  </w:sdtContent>
+                                </w:sdt>
+                              </w:p>
+                              <w:p>
+                                <w:pPr>
+                                  <w:pStyle w:val="NoSpacing"/>
+                                  <w:jc w:val="right"/>
+                                  <w:rPr>
+                                    <w:caps/>
+                                    <w:color w:val="262626" w:themeColor="text1" w:themeTint="D9"/>
+                                    <w:sz w:val="20"/>
+                                    <w:szCs w:val="20"/>
+                                  </w:rPr>
+                                </w:pPr>
+                                <w:sdt>
+                                  <w:sdtPr>
+                                    <w:rPr>
+                                      <w:color w:val="262626" w:themeColor="text1" w:themeTint="D9"/>
+                                      <w:sz w:val="20"/>
+                                      <w:szCs w:val="20"/>
+                                    </w:rPr>
+                                    <w:alias w:val="Address"/>
+                                    <w:tag w:val=""/>
+                                    <w:id w:val="171227497"/>
+                                    <w:dataBinding w:prefixMappings="xmlns:ns0='http://schemas.microsoft.com/office/2006/coverPageProps' " w:xpath="/ns0:CoverPageProperties[1]/ns0:CompanyAddress[1]" w:storeItemID="{55AF091B-3C7A-41E3-B477-F2FDAA23CFDA}"/>
+                                    <w:text/>
+                                  </w:sdtPr>
+                                  <w:sdtContent>
+                                    <w:r>
+                                      <w:rPr>
+                                        <w:color w:val="262626" w:themeColor="text1" w:themeTint="D9"/>
+                                        <w:sz w:val="20"/>
+                                        <w:szCs w:val="20"/>
+                                      </w:rPr>
+                                      <w:t>Candidate Number: 6773</w:t>
+                                    </w:r>
+                                  </w:sdtContent>
+                                </w:sdt>
+                                <w:r>
+                                  <w:rPr>
+                                    <w:color w:val="262626" w:themeColor="text1" w:themeTint="D9"/>
+                                    <w:sz w:val="20"/>
+                                    <w:szCs w:val="20"/>
+                                  </w:rPr>
+                                  <w:t xml:space="preserve"> </w:t>
+                                </w:r>
+                              </w:p>
+                            </w:txbxContent>
+                          </wps:txbx>
+                          <wps:bodyPr rot="0" spcFirstLastPara="0" vertOverflow="overflow" horzOverflow="overflow" vert="horz" wrap="square" lIns="0" tIns="0" rIns="0" bIns="0" numCol="1" spcCol="0" rtlCol="0" fromWordArt="0" anchor="b" anchorCtr="0" forceAA="0" compatLnSpc="1">
+                            <a:prstTxWarp prst="textNoShape">
+                              <a:avLst/>
+                            </a:prstTxWarp>
+                            <a:noAutofit/>
+                          </wps:bodyPr>
+                        </wps:wsp>
+                      </a:graphicData>
+                    </a:graphic>
+                    <wp14:sizeRelH relativeFrom="page">
+                      <wp14:pctWidth>73400</wp14:pctWidth>
+                    </wp14:sizeRelH>
+                    <wp14:sizeRelV relativeFrom="page">
+                      <wp14:pctHeight>8000</wp14:pctHeight>
+                    </wp14:sizeRelV>
+                  </wp:anchor>
+                </w:drawing>
+              </mc:Choice>
+              <mc:Fallback>
+                <w:pict>
+                  <v:shape w14:anchorId="7B63C1A8" id="Text Box 112" o:spid="_x0000_s1027" type="#_x0000_t202" style="position:absolute;margin-left:0;margin-top:0;width:453pt;height:51.4pt;z-index:251663360;visibility:visible;mso-wrap-style:square;mso-width-percent:734;mso-height-percent:80;mso-left-percent:150;mso-top-percent:837;mso-wrap-distance-left:9pt;mso-wrap-distance-top:0;mso-wrap-distance-right:9pt;mso-wrap-distance-bottom:0;mso-position-horizontal-relative:page;mso-position-vertical-relative:page;mso-width-percent:734;mso-height-percent:80;mso-left-percent:150;mso-top-percent:837;mso-width-relative:page;mso-height-relative:page;v-text-anchor:bottom" o:gfxdata="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" filled="f" stroked="f" strokeweight=".5pt">
+                    <v:textbox inset="0,0,0,0">
+                      <w:txbxContent>
+                        <w:sdt>
+                          <w:sdtPr>
+                            <w:rPr>
+                              <w:caps/>
+                              <w:color w:val="262626" w:themeColor="text1" w:themeTint="D9"/>
+                              <w:sz w:val="28"/>
+                              <w:szCs w:val="28"/>
+                            </w:rPr>
+                            <w:alias w:val="Author"/>
+                            <w:tag w:val=""/>
+                            <w:id w:val="1901796142"/>
+                            <w:dataBinding w:prefixMappings="xmlns:ns0='http://purl.org/dc/elements/1.1/' xmlns:ns1='http://schemas.openxmlformats.org/package/2006/metadata/core-properties' " w:xpath="/ns1:coreProperties[1]/ns0:creator[1]" w:storeItemID="{6C3C8BC8-F283-45AE-878A-BAB7291924A1}"/>
+                            <w:text/>
+                          </w:sdtPr>
+                          <w:sdtContent>
+                            <w:p>
+                              <w:pPr>
+                                <w:pStyle w:val="NoSpacing"/>
+                                <w:jc w:val="right"/>
+                                <w:rPr>
+                                  <w:caps/>
+                                  <w:color w:val="262626" w:themeColor="text1" w:themeTint="D9"/>
+                                  <w:sz w:val="28"/>
+                                  <w:szCs w:val="28"/>
+                                </w:rPr>
+                              </w:pPr>
+                              <w:r>
+                                <w:rPr>
+                                  <w:caps/>
+                                  <w:color w:val="262626" w:themeColor="text1" w:themeTint="D9"/>
+                                  <w:sz w:val="28"/>
+                                  <w:szCs w:val="28"/>
+                                </w:rPr>
+                                <w:t>william roebuck</w:t>
+                              </w:r>
+                            </w:p>
+                          </w:sdtContent>
+                        </w:sdt>
+                        <w:p>
+                          <w:pPr>
+                            <w:pStyle w:val="NoSpacing"/>
+                            <w:jc w:val="right"/>
+                            <w:rPr>
+                              <w:caps/>
+                              <w:color w:val="262626" w:themeColor="text1" w:themeTint="D9"/>
+                              <w:sz w:val="20"/>
+                              <w:szCs w:val="20"/>
+                            </w:rPr>
+                          </w:pPr>
+                          <w:sdt>
+                            <w:sdtPr>
+                              <w:rPr>
+                                <w:caps/>
+                                <w:color w:val="262626" w:themeColor="text1" w:themeTint="D9"/>
+                                <w:sz w:val="20"/>
+                                <w:szCs w:val="20"/>
+                              </w:rPr>
+                              <w:alias w:val="Company"/>
+                              <w:tag w:val=""/>
+                              <w:id w:val="-661235724"/>
+                              <w:dataBinding w:prefixMappings="xmlns:ns0='http://schemas.openxmlformats.org/officeDocument/2006/extended-properties' " w:xpath="/ns0:Properties[1]/ns0:Company[1]" w:storeItemID="{6668398D-A668-4E3E-A5EB-62B293D839F1}"/>
+                              <w:text/>
+                            </w:sdtPr>
+                            <w:sdtContent>
+                              <w:r>
+                                <w:rPr>
+                                  <w:caps/>
+                                  <w:color w:val="262626" w:themeColor="text1" w:themeTint="D9"/>
+                                  <w:sz w:val="20"/>
+                                  <w:szCs w:val="20"/>
+                                </w:rPr>
+                                <w:t>Centre number</w:t>
+                              </w:r>
+                              <w:r>
+                                <w:rPr>
+                                  <w:caps/>
+                                  <w:color w:val="262626" w:themeColor="text1" w:themeTint="D9"/>
+                                  <w:sz w:val="20"/>
+                                  <w:szCs w:val="20"/>
+                                </w:rPr>
+                                <w:t>: 48317</w:t>
+                              </w:r>
+                            </w:sdtContent>
+                          </w:sdt>
+                        </w:p>
+                        <w:p>
+                          <w:pPr>
+                            <w:pStyle w:val="NoSpacing"/>
+                            <w:jc w:val="right"/>
+                            <w:rPr>
+                              <w:caps/>
+                              <w:color w:val="262626" w:themeColor="text1" w:themeTint="D9"/>
+                              <w:sz w:val="20"/>
+                              <w:szCs w:val="20"/>
+                            </w:rPr>
+                          </w:pPr>
+                          <w:sdt>
+                            <w:sdtPr>
+                              <w:rPr>
+                                <w:color w:val="262626" w:themeColor="text1" w:themeTint="D9"/>
+                                <w:sz w:val="20"/>
+                                <w:szCs w:val="20"/>
+                              </w:rPr>
+                              <w:alias w:val="Address"/>
+                              <w:tag w:val=""/>
+                              <w:id w:val="171227497"/>
+                              <w:dataBinding w:prefixMappings="xmlns:ns0='http://schemas.microsoft.com/office/2006/coverPageProps' " w:xpath="/ns0:CoverPageProperties[1]/ns0:CompanyAddress[1]" w:storeItemID="{55AF091B-3C7A-41E3-B477-F2FDAA23CFDA}"/>
+                              <w:text/>
+                            </w:sdtPr>
+                            <w:sdtContent>
+                              <w:r>
+                                <w:rPr>
+                                  <w:color w:val="262626" w:themeColor="text1" w:themeTint="D9"/>
+                                  <w:sz w:val="20"/>
+                                  <w:szCs w:val="20"/>
+                                </w:rPr>
+                                <w:t>Candidate Number: 6773</w:t>
+                              </w:r>
+                            </w:sdtContent>
+                          </w:sdt>
+                          <w:r>
+                            <w:rPr>
+                              <w:color w:val="262626" w:themeColor="text1" w:themeTint="D9"/>
+                              <w:sz w:val="20"/>
+                              <w:szCs w:val="20"/>
+                            </w:rPr>
+                            <w:t xml:space="preserve"> </w:t>
+                          </w:r>
+                        </w:p>
+                      </w:txbxContent>
+                    </v:textbox>
+                    <w10:wrap type="square" anchorx="page" anchory="page"/>
+                  </v:shape>
+                </w:pict>
+              </mc:Fallback>
+            </mc:AlternateContent>
+          </w:r>
+          <w:r>
+            <w:rPr>
+              <w:noProof/>
+            </w:rPr>
+            <mc:AlternateContent>
+              <mc:Choice Requires="wps">
+                <w:drawing>
+                  <wp:anchor distT="0" distB="0" distL="114300" distR="114300" simplePos="0" relativeHeight="251662336" behindDoc="0" locked="0" layoutInCell="1" allowOverlap="1" wp14:anchorId="28D64D18" wp14:editId="40585BE6">
+                    <wp:simplePos x="0" y="0"/>
+                    <mc:AlternateContent>
+                      <mc:Choice Requires="wp14">
+                        <wp:positionH relativeFrom="page">
+                          <wp14:pctPosHOffset>15000</wp14:pctPosHOffset>
+                        </wp:positionH>
+                      </mc:Choice>
+                      <mc:Fallback>
+                        <wp:positionH relativeFrom="page">
+                          <wp:posOffset>1133475</wp:posOffset>
+                        </wp:positionH>
+                      </mc:Fallback>
+                    </mc:AlternateContent>
+                    <mc:AlternateContent>
+                      <mc:Choice Requires="wp14">
+                        <wp:positionV relativeFrom="page">
+                          <wp14:pctPosVOffset>45500</wp14:pctPosVOffset>
+                        </wp:positionV>
+                      </mc:Choice>
+                      <mc:Fallback>
+                        <wp:positionV relativeFrom="page">
+                          <wp:posOffset>4864735</wp:posOffset>
+                        </wp:positionV>
+                      </mc:Fallback>
+                    </mc:AlternateContent>
+                    <wp:extent cx="5753100" cy="525780"/>
+                    <wp:effectExtent l="0" t="0" r="10160" b="6350"/>
+                    <wp:wrapSquare wrapText="bothSides"/>
+                    <wp:docPr id="113" name="Text Box 113"/>
+                    <wp:cNvGraphicFramePr/>
+                    <a:graphic xmlns:a="http://schemas.openxmlformats.org/drawingml/2006/main">
+                      <a:graphicData uri="http://schemas.microsoft.com/office/word/2010/wordprocessingShape">
+                        <wps:wsp>
+                          <wps:cNvSpPr txBox="1"/>
+                          <wps:spPr>
+                            <a:xfrm>
+                              <a:off x="0" y="0"/>
+                              <a:ext cx="5753100" cy="525780"/>
+                            </a:xfrm>
+                            <a:prstGeom prst="rect">
+                              <a:avLst/>
+                            </a:prstGeom>
+                            <a:noFill/>
+                            <a:ln w="6350">
+                              <a:noFill/>
+                            </a:ln>
+                            <a:effectLst/>
+                          </wps:spPr>
+                          <wps:style>
+                            <a:lnRef idx="0">
+                              <a:schemeClr val="accent1"/>
+                            </a:lnRef>
+                            <a:fillRef idx="0">
+                              <a:schemeClr val="accent1"/>
+                            </a:fillRef>
+                            <a:effectRef idx="0">
+                              <a:schemeClr val="accent1"/>
+                            </a:effectRef>
+                            <a:fontRef idx="minor">
+                              <a:schemeClr val="dk1"/>
+                            </a:fontRef>
+                          </wps:style>
+                          <wps:txbx>
+                            <w:txbxContent>
+                              <w:p>
+                                <w:pPr>
+                                  <w:pStyle w:val="NoSpacing"/>
+                                  <w:jc w:val="right"/>
+                                  <w:rPr>
+                                    <w:caps/>
+                                    <w:color w:val="323E4F" w:themeColor="text2" w:themeShade="BF"/>
+                                    <w:sz w:val="52"/>
+                                    <w:szCs w:val="52"/>
+                                  </w:rPr>
+                                </w:pPr>
+                                <w:sdt>
+                                  <w:sdtPr>
+                                    <w:rPr>
+                                      <w:caps/>
+                                      <w:color w:val="323E4F" w:themeColor="text2" w:themeShade="BF"/>
+                                      <w:sz w:val="52"/>
+                                      <w:szCs w:val="52"/>
+                                    </w:rPr>
+                                    <w:alias w:val="Title"/>
+                                    <w:tag w:val=""/>
+                                    <w:id w:val="-1315561441"/>
+                                    <w:dataBinding w:prefixMappings="xmlns:ns0='http://purl.org/dc/elements/1.1/' xmlns:ns1='http://schemas.openxmlformats.org/package/2006/metadata/core-properties' " w:xpath="/ns1:coreProperties[1]/ns0:title[1]" w:storeItemID="{6C3C8BC8-F283-45AE-878A-BAB7291924A1}"/>
+                                    <w:text w:multiLine="1"/>
+                                  </w:sdtPr>
+                                  <w:sdtContent>
+                                    <w:r>
+                                      <w:rPr>
+                                        <w:caps/>
+                                        <w:color w:val="323E4F" w:themeColor="text2" w:themeShade="BF"/>
+                                        <w:sz w:val="52"/>
+                                        <w:szCs w:val="52"/>
+                                      </w:rPr>
+                                      <w:t>VisuGraph</w:t>
+                                    </w:r>
+                                  </w:sdtContent>
+                                </w:sdt>
+                              </w:p>
+                              <w:sdt>
+                                <w:sdtPr>
+                                  <w:rPr>
+                                    <w:smallCaps/>
+                                    <w:color w:val="44546A" w:themeColor="text2"/>
+                                    <w:sz w:val="36"/>
+                                    <w:szCs w:val="36"/>
+                                  </w:rPr>
+                                  <w:alias w:val="Subtitle"/>
+                                  <w:tag w:val=""/>
+                                  <w:id w:val="1615247542"/>
+                                  <w:dataBinding w:prefixMappings="xmlns:ns0='http://purl.org/dc/elements/1.1/' xmlns:ns1='http://schemas.openxmlformats.org/package/2006/metadata/core-properties' " w:xpath="/ns1:coreProperties[1]/ns0:subject[1]" w:storeItemID="{6C3C8BC8-F283-45AE-878A-BAB7291924A1}"/>
+                                  <w:text/>
+                                </w:sdtPr>
+                                <w:sdtContent>
+                                  <w:p>
+                                    <w:pPr>
+                                      <w:pStyle w:val="NoSpacing"/>
+                                      <w:jc w:val="right"/>
+                                      <w:rPr>
+                                        <w:smallCaps/>
+                                        <w:color w:val="44546A" w:themeColor="text2"/>
+                                        <w:sz w:val="36"/>
+                                        <w:szCs w:val="36"/>
+                                      </w:rPr>
+                                    </w:pPr>
+                                    <w:r>
+                                      <w:rPr>
+                                        <w:smallCaps/>
+                                        <w:color w:val="44546A" w:themeColor="text2"/>
+                                        <w:sz w:val="36"/>
+                                        <w:szCs w:val="36"/>
+                                      </w:rPr>
+                                      <w:t>General purpose graph visualisation software development project</w:t>
+                                    </w:r>
+                                  </w:p>
+                                </w:sdtContent>
+                              </w:sdt>
+                            </w:txbxContent>
+                          </wps:txbx>
+                          <wps:bodyPr rot="0" spcFirstLastPara="0" vertOverflow="overflow" horzOverflow="overflow" vert="horz" wrap="square" lIns="0" tIns="0" rIns="0" bIns="0" numCol="1" spcCol="0" rtlCol="0" fromWordArt="0" anchor="b" anchorCtr="0" forceAA="0" compatLnSpc="1">
+                            <a:prstTxWarp prst="textNoShape">
+                              <a:avLst/>
+                            </a:prstTxWarp>
+                            <a:noAutofit/>
+                          </wps:bodyPr>
+                        </wps:wsp>
+                      </a:graphicData>
+                    </a:graphic>
+                    <wp14:sizeRelH relativeFrom="page">
+                      <wp14:pctWidth>73400</wp14:pctWidth>
+                    </wp14:sizeRelH>
+                    <wp14:sizeRelV relativeFrom="page">
+                      <wp14:pctHeight>36300</wp14:pctHeight>
+                    </wp14:sizeRelV>
+                  </wp:anchor>
+                </w:drawing>
+              </mc:Choice>
+              <mc:Fallback>
+                <w:pict>
+                  <v:shape w14:anchorId="28D64D18" id="Text Box 113" o:spid="_x0000_s1028" type="#_x0000_t202" style="position:absolute;margin-left:0;margin-top:0;width:453pt;height:41.4pt;z-index:251662336;visibility:visible;mso-wrap-style:square;mso-width-percent:734;mso-height-percent:363;mso-left-percent:150;mso-top-percent:455;mso-wrap-distance-left:9pt;mso-wrap-distance-top:0;mso-wrap-distance-right:9pt;mso-wrap-distance-bottom:0;mso-position-horizontal-relative:page;mso-position-vertical-relative:page;mso-width-percent:734;mso-height-percent:363;mso-left-percent:150;mso-top-percent:455;mso-width-relative:page;mso-height-relative:page;v-text-anchor:bottom" o:gfxdata="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" filled="f" stroked="f" strokeweight=".5pt">
+                    <v:textbox inset="0,0,0,0">
+                      <w:txbxContent>
+                        <w:p>
+                          <w:pPr>
+                            <w:pStyle w:val="NoSpacing"/>
+                            <w:jc w:val="right"/>
+                            <w:rPr>
+                              <w:caps/>
+                              <w:color w:val="323E4F" w:themeColor="text2" w:themeShade="BF"/>
+                              <w:sz w:val="52"/>
+                              <w:szCs w:val="52"/>
+                            </w:rPr>
+                          </w:pPr>
+                          <w:sdt>
+                            <w:sdtPr>
+                              <w:rPr>
+                                <w:caps/>
+                                <w:color w:val="323E4F" w:themeColor="text2" w:themeShade="BF"/>
+                                <w:sz w:val="52"/>
+                                <w:szCs w:val="52"/>
+                              </w:rPr>
+                              <w:alias w:val="Title"/>
+                              <w:tag w:val=""/>
+                              <w:id w:val="-1315561441"/>
+                              <w:dataBinding w:prefixMappings="xmlns:ns0='http://purl.org/dc/elements/1.1/' xmlns:ns1='http://schemas.openxmlformats.org/package/2006/metadata/core-properties' " w:xpath="/ns1:coreProperties[1]/ns0:title[1]" w:storeItemID="{6C3C8BC8-F283-45AE-878A-BAB7291924A1}"/>
+                              <w:text w:multiLine="1"/>
+                            </w:sdtPr>
+                            <w:sdtContent>
+                              <w:r>
+                                <w:rPr>
+                                  <w:caps/>
+                                  <w:color w:val="323E4F" w:themeColor="text2" w:themeShade="BF"/>
+                                  <w:sz w:val="52"/>
+                                  <w:szCs w:val="52"/>
+                                </w:rPr>
+                                <w:t>VisuGraph</w:t>
+                              </w:r>
+                            </w:sdtContent>
+                          </w:sdt>
+                        </w:p>
+                        <w:sdt>
+                          <w:sdtPr>
+                            <w:rPr>
+                              <w:smallCaps/>
+                              <w:color w:val="44546A" w:themeColor="text2"/>
+                              <w:sz w:val="36"/>
+                              <w:szCs w:val="36"/>
+                            </w:rPr>
+                            <w:alias w:val="Subtitle"/>
+                            <w:tag w:val=""/>
+                            <w:id w:val="1615247542"/>
+                            <w:dataBinding w:prefixMappings="xmlns:ns0='http://purl.org/dc/elements/1.1/' xmlns:ns1='http://schemas.openxmlformats.org/package/2006/metadata/core-properties' " w:xpath="/ns1:coreProperties[1]/ns0:subject[1]" w:storeItemID="{6C3C8BC8-F283-45AE-878A-BAB7291924A1}"/>
+                            <w:text/>
+                          </w:sdtPr>
+                          <w:sdtContent>
+                            <w:p>
+                              <w:pPr>
+                                <w:pStyle w:val="NoSpacing"/>
+                                <w:jc w:val="right"/>
+                                <w:rPr>
+                                  <w:smallCaps/>
+                                  <w:color w:val="44546A" w:themeColor="text2"/>
+                                  <w:sz w:val="36"/>
+                                  <w:szCs w:val="36"/>
+                                </w:rPr>
+                              </w:pPr>
+                              <w:r>
+                                <w:rPr>
+                                  <w:smallCaps/>
+                                  <w:color w:val="44546A" w:themeColor="text2"/>
+                                  <w:sz w:val="36"/>
+                                  <w:szCs w:val="36"/>
+                                </w:rPr>
+                                <w:t>General purpose graph visualisation software development project</w:t>
+                              </w:r>
+                            </w:p>
+                          </w:sdtContent>
+                        </w:sdt>
+                      </w:txbxContent>
+                    </v:textbox>
+                    <w10:wrap type="square" anchorx="page" anchory="page"/>
+                  </v:shape>
+                </w:pict>
+              </mc:Fallback>
+            </mc:AlternateContent>
+          </w:r>
+          <w:r>
+            <w:rPr>
+              <w:noProof/>
+            </w:rPr>
+            <mc:AlternateContent>
+              <mc:Choice Requires="wpg">
+                <w:drawing>
+                  <wp:anchor distT="0" distB="0" distL="114300" distR="114300" simplePos="0" relativeHeight="251661312" behindDoc="0" locked="0" layoutInCell="1" allowOverlap="1" wp14:anchorId="18CA59A7" wp14:editId="25DE2001">
+                    <wp:simplePos x="0" y="0"/>
+                    <mc:AlternateContent>
+                      <mc:Choice Requires="wp14">
+                        <wp:positionH relativeFrom="page">
+                          <wp14:pctPosHOffset>4500</wp14:pctPosHOffset>
+                        </wp:positionH>
+                      </mc:Choice>
+                      <mc:Fallback>
+                        <wp:positionH relativeFrom="page">
+                          <wp:posOffset>339725</wp:posOffset>
+                        </wp:positionH>
+                      </mc:Fallback>
+                    </mc:AlternateContent>
+                    <wp:positionV relativeFrom="page">
+                      <wp:align>center</wp:align>
+                    </wp:positionV>
+                    <wp:extent cx="228600" cy="9144000"/>
+                    <wp:effectExtent l="0" t="0" r="3175" b="635"/>
+                    <wp:wrapNone/>
+                    <wp:docPr id="114" name="Group 114"/>
+                    <wp:cNvGraphicFramePr/>
+                    <a:graphic xmlns:a="http://schemas.openxmlformats.org/drawingml/2006/main">
+                      <a:graphicData uri="http://schemas.microsoft.com/office/word/2010/wordprocessingGroup">
+                        <wpg:wgp>
+                          <wpg:cNvGrpSpPr/>
+                          <wpg:grpSpPr>
+                            <a:xfrm>
+                              <a:off x="0" y="0"/>
+                              <a:ext cx="228600" cy="9144000"/>
+                              <a:chOff x="0" y="0"/>
+                              <a:chExt cx="228600" cy="9144000"/>
+                            </a:xfrm>
+                          </wpg:grpSpPr>
+                          <wps:wsp>
+                            <wps:cNvPr id="115" name="Rectangle 115"/>
+                            <wps:cNvSpPr/>
+                            <wps:spPr>
+                              <a:xfrm>
+                                <a:off x="0" y="0"/>
+                                <a:ext cx="228600" cy="8782050"/>
+                              </a:xfrm>
+                              <a:prstGeom prst="rect">
+                                <a:avLst/>
+                              </a:prstGeom>
+                              <a:solidFill>
+                                <a:schemeClr val="accent2"/>
+                              </a:solidFill>
+                              <a:ln>
+                                <a:noFill/>
+                              </a:ln>
+                            </wps:spPr>
+                            <wps:style>
+                              <a:lnRef idx="2">
+                                <a:schemeClr val="accent1">
+                                  <a:shade val="50000"/>
+                                </a:schemeClr>
+                              </a:lnRef>
+                              <a:fillRef idx="1">
+                                <a:schemeClr val="accent1"/>
+                              </a:fillRef>
+                              <a:effectRef idx="0">
+                                <a:schemeClr val="accent1"/>
+                              </a:effectRef>
+                              <a:fontRef idx="minor">
+                                <a:schemeClr val="lt1"/>
+                              </a:fontRef>
+                            </wps:style>
+                            <wps:bodyPr rot="0" spcFirstLastPara="0" vertOverflow="overflow" horzOverflow="overflow" vert="horz" wrap="square" lIns="91440" tIns="45720" rIns="91440" bIns="45720" numCol="1" spcCol="0" rtlCol="0" fromWordArt="0" anchor="ctr" anchorCtr="0" forceAA="0" compatLnSpc="1">
+                              <a:prstTxWarp prst="textNoShape">
+                                <a:avLst/>
+                              </a:prstTxWarp>
+                              <a:noAutofit/>
+                            </wps:bodyPr>
+                          </wps:wsp>
+                          <wps:wsp>
+                            <wps:cNvPr id="116" name="Rectangle 116"/>
+                            <wps:cNvSpPr>
+                              <a:spLocks noChangeAspect="1"/>
+                            </wps:cNvSpPr>
+                            <wps:spPr>
+                              <a:xfrm>
+                                <a:off x="0" y="8915400"/>
+                                <a:ext cx="228600" cy="228600"/>
+                              </a:xfrm>
+                              <a:prstGeom prst="rect">
+                                <a:avLst/>
+                              </a:prstGeom>
+                              <a:solidFill>
+                                <a:schemeClr val="accent1"/>
+                              </a:solidFill>
+                              <a:ln>
+                                <a:noFill/>
+                              </a:ln>
+                            </wps:spPr>
+                            <wps:style>
+                              <a:lnRef idx="2">
+                                <a:schemeClr val="accent1">
+                                  <a:shade val="50000"/>
+                                </a:schemeClr>
+                              </a:lnRef>
+                              <a:fillRef idx="1">
+                                <a:schemeClr val="accent1"/>
+                              </a:fillRef>
+                              <a:effectRef idx="0">
+                                <a:schemeClr val="accent1"/>
+                              </a:effectRef>
+                              <a:fontRef idx="minor">
+                                <a:schemeClr val="lt1"/>
+                              </a:fontRef>
+                            </wps:style>
+                            <wps:bodyPr rot="0" spcFirstLastPara="0" vertOverflow="overflow" horzOverflow="overflow" vert="horz" wrap="square" lIns="91440" tIns="45720" rIns="91440" bIns="45720" numCol="1" spcCol="0" rtlCol="0" fromWordArt="0" anchor="ctr" anchorCtr="0" forceAA="0" compatLnSpc="1">
+                              <a:prstTxWarp prst="textNoShape">
+                                <a:avLst/>
+                              </a:prstTxWarp>
+                              <a:noAutofit/>
+                            </wps:bodyPr>
+                          </wps:wsp>
+                        </wpg:wgp>
+                      </a:graphicData>
+                    </a:graphic>
+                    <wp14:sizeRelH relativeFrom="page">
+                      <wp14:pctWidth>2900</wp14:pctWidth>
+                    </wp14:sizeRelH>
+                    <wp14:sizeRelV relativeFrom="page">
+                      <wp14:pctHeight>90900</wp14:pctHeight>
+                    </wp14:sizeRelV>
+                  </wp:anchor>
+                </w:drawing>
+              </mc:Choice>
+              <mc:Fallback>
+                <w:pict>
+                  <v:group w14:anchorId="1CEF646A" id="Group 114" o:spid="_x0000_s1026" style="position:absolute;margin-left:0;margin-top:0;width:18pt;height:10in;z-index:251661312;mso-width-percent:29;mso-height-percent:909;mso-left-percent:45;mso-position-horizontal-relative:page;mso-position-vertical:center;mso-position-vertical-relative:page;mso-width-percent:29;mso-height-percent:909;mso-left-percent:45" coordsize="2286,91440" o:gfxdata="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">
+                    <v:rect id="Rectangle 115" o:spid="_x0000_s1027" style="position:absolute;width:2286;height:87820;visibility:visible;mso-wrap-style:square;v-text-anchor:middle" o:gfxdata="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" fillcolor="#ed7d31 [3205]" stroked="f" strokeweight="1pt"/>
+                    <v:rect id="Rectangle 116" o:spid="_x0000_s1028" style="position:absolute;top:89154;width:2286;height:2286;visibility:visible;mso-wrap-style:square;v-text-anchor:middle" o:gfxdata="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" fillcolor="#4472c4 [3204]" stroked="f" strokeweight="1pt">
+                      <o:lock v:ext="edit" aspectratio="t"/>
+                    </v:rect>
+                    <w10:wrap anchorx="page" anchory="page"/>
+                  </v:group>
+                </w:pict>
+              </mc:Fallback>
+            </mc:AlternateContent>
+          </w:r>
+          <w:r>
+            <w:br w:type="page"/>
+          </w:r>
+        </w:p>
+      </w:sdtContent>
+    </w:sdt>
     <w:p>
       <w:pPr>
         <w:pStyle w:val="Title"/>
       </w:pPr>
       <w:r>
+        <w:lastRenderedPageBreak/>
         <w:t>Software development project</w:t>
       </w:r>
     </w:p>
@@ -2539,6 +3534,50 @@
       <w:pPr>
         <w:pStyle w:val="Heading3"/>
       </w:pPr>
+      <w:r>
+        <w:t>Key features that make the program solvable by computational methods:</w:t>
+      </w:r>
+    </w:p>
+    <w:p>
+      <w:pPr>
+        <w:pStyle w:val="ListParagraph"/>
+        <w:numPr>
+          <w:ilvl w:val="0"/>
+          <w:numId w:val="3"/>
+        </w:numPr>
+      </w:pPr>
+      <w:r>
+        <w:t>Algorithms can be performed on the graph</w:t>
+      </w:r>
+    </w:p>
+    <w:p>
+      <w:pPr>
+        <w:pStyle w:val="ListParagraph"/>
+        <w:numPr>
+          <w:ilvl w:val="0"/>
+          <w:numId w:val="3"/>
+        </w:numPr>
+      </w:pPr>
+      <w:r>
+        <w:t>The inputs can be taken from the keyboard and mouse to generate outputs of a visualised graph or algorithm</w:t>
+      </w:r>
+    </w:p>
+    <w:p>
+      <w:pPr>
+        <w:pStyle w:val="ListParagraph"/>
+        <w:numPr>
+          <w:ilvl w:val="0"/>
+          <w:numId w:val="3"/>
+        </w:numPr>
+      </w:pPr>
+      <w:r>
+        <w:t>There are points of decision throughout the program, such as what a mouse click should do, affected by its position.</w:t>
+      </w:r>
+    </w:p>
+    <w:p>
+      <w:pPr>
+        <w:pStyle w:val="Heading3"/>
+      </w:pPr>
       <w:bookmarkStart w:id="3" w:name="_Toc113622739"/>
       <w:r>
         <w:t>Object oriented programming</w:t>
@@ -2762,7 +3801,11 @@
         <w:t xml:space="preserve"> He is familiar with graph structures but usually uses paper to work with them. He needs the program to be flexible</w:t>
       </w:r>
       <w:r>
-        <w:t xml:space="preserve"> in what it can display and calculate. As he may use the program in his work, he needs it to be robust and save data in the case of a crash, which should be a rare occurrence</w:t>
+        <w:t xml:space="preserve"> in what it can display and </w:t>
+      </w:r>
+      <w:r>
+        <w:lastRenderedPageBreak/>
+        <w:t>calculate. As he may use the program in his work, he needs it to be robust and save data in the case of a crash, which should be a rare occurrence</w:t>
       </w:r>
       <w:r>
         <w:t xml:space="preserve"> if it does ever happen.</w:t>
@@ -2789,11 +3832,13 @@
         <w:t xml:space="preserve"> a partially sighted 17-year-old further maths student who requires the program to have a dark colour palette and an option to increase font size for the whole program.</w:t>
       </w:r>
       <w:r>
-        <w:t xml:space="preserve"> She needs to be </w:t>
-      </w:r>
-      <w:r>
-        <w:lastRenderedPageBreak/>
-        <w:t>able to create graphs quickly and wants a detailed output from each algorithm, that shows most of the steps taken by it so that they can be worked through.</w:t>
+        <w:t xml:space="preserve"> She needs to be able to create graphs quickly and wants </w:t>
+      </w:r>
+      <w:r>
+        <w:t>a clear output</w:t>
+      </w:r>
+      <w:r>
+        <w:t xml:space="preserve"> that highlights things such as the shortest path for Dijkstra’s</w:t>
       </w:r>
     </w:p>
     <w:p>
@@ -3158,6 +4203,7 @@
         <w:rPr>
           <w:rStyle w:val="Strong"/>
         </w:rPr>
+        <w:lastRenderedPageBreak/>
         <w:t>Weston:</w:t>
       </w:r>
       <w:r>
@@ -3192,7 +4238,6 @@
       </w:pPr>
       <w:bookmarkStart w:id="11" w:name="_Toc113622747"/>
       <w:r>
-        <w:lastRenderedPageBreak/>
         <w:t>Research</w:t>
       </w:r>
       <w:r>
@@ -3211,7 +4256,7 @@
       <w:bookmarkEnd w:id="12"/>
     </w:p>
     <w:p>
-      <w:hyperlink r:id="rId8" w:history="1">
+      <w:hyperlink r:id="rId9" w:history="1">
         <w:r>
           <w:rPr>
             <w:rStyle w:val="Hyperlink"/>
@@ -3244,7 +4289,7 @@
                     <pic:cNvPicPr/>
                   </pic:nvPicPr>
                   <pic:blipFill>
-                    <a:blip r:embed="rId9"/>
+                    <a:blip r:embed="rId10"/>
                     <a:stretch>
                       <a:fillRect/>
                     </a:stretch>
@@ -3294,7 +4339,7 @@
                     <pic:cNvPicPr/>
                   </pic:nvPicPr>
                   <pic:blipFill>
-                    <a:blip r:embed="rId10">
+                    <a:blip r:embed="rId11">
                       <a:extLst>
                         <a:ext uri="{28A0092B-C50C-407E-A947-70E740481C1C}">
                           <a14:useLocalDpi xmlns:a14="http://schemas.microsoft.com/office/drawing/2010/main" val="0"/>
@@ -3406,7 +4451,6 @@
       </w:pPr>
       <w:bookmarkStart w:id="13" w:name="_Toc113622749"/>
       <w:r>
-        <w:lastRenderedPageBreak/>
         <w:t>Graph online</w:t>
       </w:r>
       <w:bookmarkEnd w:id="13"/>
@@ -3437,7 +4481,7 @@
                     <pic:cNvPicPr/>
                   </pic:nvPicPr>
                   <pic:blipFill>
-                    <a:blip r:embed="rId11"/>
+                    <a:blip r:embed="rId12"/>
                     <a:stretch>
                       <a:fillRect/>
                     </a:stretch>
@@ -3464,13 +4508,13 @@
           <w:noProof/>
         </w:rPr>
         <w:drawing>
-          <wp:anchor distT="0" distB="0" distL="114300" distR="114300" simplePos="0" relativeHeight="251659264" behindDoc="0" locked="0" layoutInCell="1" allowOverlap="1" wp14:anchorId="3C88F8D7" wp14:editId="1C8EE7A2">
+          <wp:anchor distT="0" distB="0" distL="114300" distR="114300" simplePos="0" relativeHeight="251659264" behindDoc="0" locked="0" layoutInCell="1" allowOverlap="1" wp14:anchorId="3C88F8D7" wp14:editId="1AF107D0">
             <wp:simplePos x="0" y="0"/>
             <wp:positionH relativeFrom="column">
-              <wp:posOffset>3448050</wp:posOffset>
+              <wp:posOffset>3962400</wp:posOffset>
             </wp:positionH>
             <wp:positionV relativeFrom="paragraph">
-              <wp:posOffset>12700</wp:posOffset>
+              <wp:posOffset>69850</wp:posOffset>
             </wp:positionV>
             <wp:extent cx="2247900" cy="1823648"/>
             <wp:effectExtent l="0" t="0" r="0" b="5715"/>
@@ -3487,7 +4531,7 @@
                     <pic:cNvPicPr/>
                   </pic:nvPicPr>
                   <pic:blipFill>
-                    <a:blip r:embed="rId12">
+                    <a:blip r:embed="rId13">
                       <a:extLst>
                         <a:ext uri="{28A0092B-C50C-407E-A947-70E740481C1C}">
                           <a14:useLocalDpi xmlns:a14="http://schemas.microsoft.com/office/drawing/2010/main" val="0"/>
@@ -3548,7 +4592,13 @@
     </w:p>
     <w:p>
       <w:r>
-        <w:t>I will try to avoid using dialogue boxes in my program as they interrupt the creation process.</w:t>
+        <w:t xml:space="preserve">I will try to avoid using dialogue boxes in my program as they interrupt the </w:t>
+      </w:r>
+      <w:r>
+        <w:t xml:space="preserve">graph </w:t>
+      </w:r>
+      <w:r>
+        <w:t>creation process.</w:t>
       </w:r>
     </w:p>
     <w:p/>
@@ -3556,6 +4606,16 @@
       <w:r>
         <w:t>Have a look at Gephi</w:t>
       </w:r>
+    </w:p>
+    <w:p>
+      <w:r>
+        <w:t xml:space="preserve">Have a look at </w:t>
+      </w:r>
+      <w:proofErr w:type="spellStart"/>
+      <w:r>
+        <w:t>Github</w:t>
+      </w:r>
+      <w:proofErr w:type="spellEnd"/>
     </w:p>
     <w:p>
       <w:pPr>
@@ -3605,7 +4665,11 @@
         <w:t xml:space="preserve">and </w:t>
       </w:r>
       <w:r>
-        <w:t xml:space="preserve">A* because for some applications such as city planning, </w:t>
+        <w:t xml:space="preserve">A* because for some applications </w:t>
+      </w:r>
+      <w:r>
+        <w:lastRenderedPageBreak/>
+        <w:t xml:space="preserve">such as city planning, </w:t>
       </w:r>
       <w:proofErr w:type="gramStart"/>
       <w:r>
@@ -3637,7 +4701,6 @@
         </w:numPr>
       </w:pPr>
       <w:r>
-        <w:lastRenderedPageBreak/>
         <w:t>Graph manipulation capability: Adding, removing, moving, and naming nodes; connecting nodes,</w:t>
       </w:r>
       <w:r>
@@ -3709,6 +4772,14 @@
       </w:r>
       <w:r>
         <w:t>. The program will support user inputs from other languages, so the user can type with their language if they wish</w:t>
+      </w:r>
+    </w:p>
+    <w:p>
+      <w:r>
+        <w:t>Given the time provided, a step-by-step explanation of each algorithm’s process cannot be implemented. While this would be invaluable in an educational environment, this is not important for most applications</w:t>
+      </w:r>
+      <w:r>
+        <w:t>. Using the program to teach graph theory is not any of my stakeholder’s intended use cases.</w:t>
       </w:r>
     </w:p>
     <w:p>
@@ -4465,9 +5536,13 @@
       <w:bookmarkEnd w:id="33"/>
     </w:p>
     <w:sectPr>
+      <w:headerReference w:type="default" r:id="rId14"/>
+      <w:footerReference w:type="default" r:id="rId15"/>
       <w:pgSz w:w="11906" w:h="16838"/>
       <w:pgMar w:top="1440" w:right="1440" w:bottom="1440" w:left="1440" w:header="708" w:footer="708" w:gutter="0"/>
+      <w:pgNumType w:start="0"/>
       <w:cols w:space="708"/>
+      <w:titlePg/>
       <w:docGrid w:linePitch="360"/>
     </w:sectPr>
   </w:body>
@@ -4493,6 +5568,20 @@
 </w:endnotes>
 </file>
 
+<file path=word/footer1.xml><?xml version="1.0" encoding="utf-8"?>
+<w:ftr xmlns:wpc="http://schemas.microsoft.com/office/word/2010/wordprocessingCanvas" xmlns:cx="http://schemas.microsoft.com/office/drawing/2014/chartex" xmlns:cx1="http://schemas.microsoft.com/office/drawing/2015/9/8/chartex" xmlns:cx2="http://schemas.microsoft.com/office/drawing/2015/10/21/chartex" xmlns:cx3="http://schemas.microsoft.com/office/drawing/2016/5/9/chartex" xmlns:cx4="http://schemas.microsoft.com/office/drawing/2016/5/10/chartex" xmlns:cx5="http://schemas.microsoft.com/office/drawing/2016/5/11/chartex" xmlns:cx6="http://schemas.microsoft.com/office/drawing/2016/5/12/chartex" xmlns:cx7="http://schemas.microsoft.com/office/drawing/2016/5/13/chartex" xmlns:cx8="http://schemas.microsoft.com/office/drawing/2016/5/14/chartex" xmlns:mc="http://schemas.openxmlformats.org/markup-compatibility/2006" xmlns:aink="http://schemas.microsoft.com/office/drawing/2016/ink" xmlns:am3d="http://schemas.microsoft.com/office/drawing/2017/model3d" xmlns:o="urn:schemas-microsoft-com:office:office" xmlns:r="http://schemas.openxmlformats.org/officeDocument/2006/relationships" xmlns:m="http://schemas.openxmlformats.org/officeDocument/2006/math" xmlns:v="urn:schemas-microsoft-com:vml" xmlns:wp14="http://schemas.microsoft.com/office/word/2010/wordprocessingDrawing" xmlns:wp="http://schemas.openxmlformats.org/drawingml/2006/wordprocessingDrawing" xmlns:w10="urn:schemas-microsoft-com:office:word" xmlns:w="http://schemas.openxmlformats.org/wordprocessingml/2006/main" xmlns:w14="http://schemas.microsoft.com/office/word/2010/wordml" xmlns:w15="http://schemas.microsoft.com/office/word/2012/wordml" xmlns:w16cex="http://schemas.microsoft.com/office/word/2018/wordml/cex" xmlns:w16cid="http://schemas.microsoft.com/office/word/2016/wordml/cid" xmlns:w16="http://schemas.microsoft.com/office/word/2018/wordml" xmlns:w16sdtdh="http://schemas.microsoft.com/office/word/2020/wordml/sdtdatahash" xmlns:w16se="http://schemas.microsoft.com/office/word/2015/wordml/symex" xmlns:wpg="http://schemas.microsoft.com/office/word/2010/wordprocessingGroup" xmlns:wpi="http://schemas.microsoft.com/office/word/2010/wordprocessingInk" xmlns:wne="http://schemas.microsoft.com/office/word/2006/wordml" xmlns:wps="http://schemas.microsoft.com/office/word/2010/wordprocessingShape" mc:Ignorable="w14 w15 w16se w16cid w16 w16cex w16sdtdh wp14">
+  <w:p>
+    <w:pPr>
+      <w:pStyle w:val="Footer"/>
+      <w:jc w:val="right"/>
+    </w:pPr>
+    <w:r>
+      <w:t>Candidate Number: 6773</w:t>
+    </w:r>
+  </w:p>
+</w:ftr>
+</file>
+
 <file path=word/footnotes.xml><?xml version="1.0" encoding="utf-8"?>
 <w:footnotes xmlns:wpc="http://schemas.microsoft.com/office/word/2010/wordprocessingCanvas" xmlns:cx="http://schemas.microsoft.com/office/drawing/2014/chartex" xmlns:cx1="http://schemas.microsoft.com/office/drawing/2015/9/8/chartex" xmlns:cx2="http://schemas.microsoft.com/office/drawing/2015/10/21/chartex" xmlns:cx3="http://schemas.microsoft.com/office/drawing/2016/5/9/chartex" xmlns:cx4="http://schemas.microsoft.com/office/drawing/2016/5/10/chartex" xmlns:cx5="http://schemas.microsoft.com/office/drawing/2016/5/11/chartex" xmlns:cx6="http://schemas.microsoft.com/office/drawing/2016/5/12/chartex" xmlns:cx7="http://schemas.microsoft.com/office/drawing/2016/5/13/chartex" xmlns:cx8="http://schemas.microsoft.com/office/drawing/2016/5/14/chartex" xmlns:mc="http://schemas.openxmlformats.org/markup-compatibility/2006" xmlns:aink="http://schemas.microsoft.com/office/drawing/2016/ink" xmlns:am3d="http://schemas.microsoft.com/office/drawing/2017/model3d" xmlns:o="urn:schemas-microsoft-com:office:office" xmlns:r="http://schemas.openxmlformats.org/officeDocument/2006/relationships" xmlns:m="http://schemas.openxmlformats.org/officeDocument/2006/math" xmlns:v="urn:schemas-microsoft-com:vml" xmlns:wp14="http://schemas.microsoft.com/office/word/2010/wordprocessingDrawing" xmlns:wp="http://schemas.openxmlformats.org/drawingml/2006/wordprocessingDrawing" xmlns:w10="urn:schemas-microsoft-com:office:word" xmlns:w="http://schemas.openxmlformats.org/wordprocessingml/2006/main" xmlns:w14="http://schemas.microsoft.com/office/word/2010/wordml" xmlns:w15="http://schemas.microsoft.com/office/word/2012/wordml" xmlns:w16cex="http://schemas.microsoft.com/office/word/2018/wordml/cex" xmlns:w16cid="http://schemas.microsoft.com/office/word/2016/wordml/cid" xmlns:w16="http://schemas.microsoft.com/office/word/2018/wordml" xmlns:w16sdtdh="http://schemas.microsoft.com/office/word/2020/wordml/sdtdatahash" xmlns:w16se="http://schemas.microsoft.com/office/word/2015/wordml/symex" xmlns:wpg="http://schemas.microsoft.com/office/word/2010/wordprocessingGroup" xmlns:wpi="http://schemas.microsoft.com/office/word/2010/wordprocessingInk" xmlns:wne="http://schemas.microsoft.com/office/word/2006/wordml" xmlns:wps="http://schemas.microsoft.com/office/word/2010/wordprocessingShape" mc:Ignorable="w14 w15 w16se w16cid w16 w16cex w16sdtdh wp14">
   <w:footnote w:type="separator" w:id="-1">
@@ -4579,6 +5668,20 @@
     </w:p>
   </w:footnote>
 </w:footnotes>
+</file>
+
+<file path=word/header1.xml><?xml version="1.0" encoding="utf-8"?>
+<w:hdr xmlns:wpc="http://schemas.microsoft.com/office/word/2010/wordprocessingCanvas" xmlns:cx="http://schemas.microsoft.com/office/drawing/2014/chartex" xmlns:cx1="http://schemas.microsoft.com/office/drawing/2015/9/8/chartex" xmlns:cx2="http://schemas.microsoft.com/office/drawing/2015/10/21/chartex" xmlns:cx3="http://schemas.microsoft.com/office/drawing/2016/5/9/chartex" xmlns:cx4="http://schemas.microsoft.com/office/drawing/2016/5/10/chartex" xmlns:cx5="http://schemas.microsoft.com/office/drawing/2016/5/11/chartex" xmlns:cx6="http://schemas.microsoft.com/office/drawing/2016/5/12/chartex" xmlns:cx7="http://schemas.microsoft.com/office/drawing/2016/5/13/chartex" xmlns:cx8="http://schemas.microsoft.com/office/drawing/2016/5/14/chartex" xmlns:mc="http://schemas.openxmlformats.org/markup-compatibility/2006" xmlns:aink="http://schemas.microsoft.com/office/drawing/2016/ink" xmlns:am3d="http://schemas.microsoft.com/office/drawing/2017/model3d" xmlns:o="urn:schemas-microsoft-com:office:office" xmlns:r="http://schemas.openxmlformats.org/officeDocument/2006/relationships" xmlns:m="http://schemas.openxmlformats.org/officeDocument/2006/math" xmlns:v="urn:schemas-microsoft-com:vml" xmlns:wp14="http://schemas.microsoft.com/office/word/2010/wordprocessingDrawing" xmlns:wp="http://schemas.openxmlformats.org/drawingml/2006/wordprocessingDrawing" xmlns:w10="urn:schemas-microsoft-com:office:word" xmlns:w="http://schemas.openxmlformats.org/wordprocessingml/2006/main" xmlns:w14="http://schemas.microsoft.com/office/word/2010/wordml" xmlns:w15="http://schemas.microsoft.com/office/word/2012/wordml" xmlns:w16cex="http://schemas.microsoft.com/office/word/2018/wordml/cex" xmlns:w16cid="http://schemas.microsoft.com/office/word/2016/wordml/cid" xmlns:w16="http://schemas.microsoft.com/office/word/2018/wordml" xmlns:w16sdtdh="http://schemas.microsoft.com/office/word/2020/wordml/sdtdatahash" xmlns:w16se="http://schemas.microsoft.com/office/word/2015/wordml/symex" xmlns:wpg="http://schemas.microsoft.com/office/word/2010/wordprocessingGroup" xmlns:wpi="http://schemas.microsoft.com/office/word/2010/wordprocessingInk" xmlns:wne="http://schemas.microsoft.com/office/word/2006/wordml" xmlns:wps="http://schemas.microsoft.com/office/word/2010/wordprocessingShape" mc:Ignorable="w14 w15 w16se w16cid w16 w16cex w16sdtdh wp14">
+  <w:p>
+    <w:pPr>
+      <w:pStyle w:val="Header"/>
+      <w:jc w:val="right"/>
+    </w:pPr>
+    <w:r>
+      <w:t>Centre Number: 48317</w:t>
+    </w:r>
+  </w:p>
+</w:hdr>
 </file>
 
 <file path=word/numbering.xml><?xml version="1.0" encoding="utf-8"?>
@@ -4809,11 +5912,100 @@
       </w:rPr>
     </w:lvl>
   </w:abstractNum>
+  <w:abstractNum w:abstractNumId="2" w15:restartNumberingAfterBreak="0">
+    <w:nsid w:val="7BE666BD"/>
+    <w:multiLevelType w:val="hybridMultilevel"/>
+    <w:tmpl w:val="5FA23FC8"/>
+    <w:lvl w:ilvl="0" w:tplc="0809000F">
+      <w:start w:val="1"/>
+      <w:numFmt w:val="decimal"/>
+      <w:lvlText w:val="%1."/>
+      <w:lvlJc w:val="left"/>
+      <w:pPr>
+        <w:ind w:left="720" w:hanging="360"/>
+      </w:pPr>
+    </w:lvl>
+    <w:lvl w:ilvl="1" w:tplc="08090019" w:tentative="1">
+      <w:start w:val="1"/>
+      <w:numFmt w:val="lowerLetter"/>
+      <w:lvlText w:val="%2."/>
+      <w:lvlJc w:val="left"/>
+      <w:pPr>
+        <w:ind w:left="1440" w:hanging="360"/>
+      </w:pPr>
+    </w:lvl>
+    <w:lvl w:ilvl="2" w:tplc="0809001B" w:tentative="1">
+      <w:start w:val="1"/>
+      <w:numFmt w:val="lowerRoman"/>
+      <w:lvlText w:val="%3."/>
+      <w:lvlJc w:val="right"/>
+      <w:pPr>
+        <w:ind w:left="2160" w:hanging="180"/>
+      </w:pPr>
+    </w:lvl>
+    <w:lvl w:ilvl="3" w:tplc="0809000F" w:tentative="1">
+      <w:start w:val="1"/>
+      <w:numFmt w:val="decimal"/>
+      <w:lvlText w:val="%4."/>
+      <w:lvlJc w:val="left"/>
+      <w:pPr>
+        <w:ind w:left="2880" w:hanging="360"/>
+      </w:pPr>
+    </w:lvl>
+    <w:lvl w:ilvl="4" w:tplc="08090019" w:tentative="1">
+      <w:start w:val="1"/>
+      <w:numFmt w:val="lowerLetter"/>
+      <w:lvlText w:val="%5."/>
+      <w:lvlJc w:val="left"/>
+      <w:pPr>
+        <w:ind w:left="3600" w:hanging="360"/>
+      </w:pPr>
+    </w:lvl>
+    <w:lvl w:ilvl="5" w:tplc="0809001B" w:tentative="1">
+      <w:start w:val="1"/>
+      <w:numFmt w:val="lowerRoman"/>
+      <w:lvlText w:val="%6."/>
+      <w:lvlJc w:val="right"/>
+      <w:pPr>
+        <w:ind w:left="4320" w:hanging="180"/>
+      </w:pPr>
+    </w:lvl>
+    <w:lvl w:ilvl="6" w:tplc="0809000F" w:tentative="1">
+      <w:start w:val="1"/>
+      <w:numFmt w:val="decimal"/>
+      <w:lvlText w:val="%7."/>
+      <w:lvlJc w:val="left"/>
+      <w:pPr>
+        <w:ind w:left="5040" w:hanging="360"/>
+      </w:pPr>
+    </w:lvl>
+    <w:lvl w:ilvl="7" w:tplc="08090019" w:tentative="1">
+      <w:start w:val="1"/>
+      <w:numFmt w:val="lowerLetter"/>
+      <w:lvlText w:val="%8."/>
+      <w:lvlJc w:val="left"/>
+      <w:pPr>
+        <w:ind w:left="5760" w:hanging="360"/>
+      </w:pPr>
+    </w:lvl>
+    <w:lvl w:ilvl="8" w:tplc="0809001B" w:tentative="1">
+      <w:start w:val="1"/>
+      <w:numFmt w:val="lowerRoman"/>
+      <w:lvlText w:val="%9."/>
+      <w:lvlJc w:val="right"/>
+      <w:pPr>
+        <w:ind w:left="6480" w:hanging="180"/>
+      </w:pPr>
+    </w:lvl>
+  </w:abstractNum>
   <w:num w:numId="1">
     <w:abstractNumId w:val="0"/>
   </w:num>
   <w:num w:numId="2">
     <w:abstractNumId w:val="1"/>
+  </w:num>
+  <w:num w:numId="3">
+    <w:abstractNumId w:val="2"/>
   </w:num>
 </w:numbering>
 </file>
@@ -5642,6 +6834,85 @@
       <w:szCs w:val="20"/>
     </w:rPr>
   </w:style>
+  <w:style w:type="paragraph" w:styleId="NoSpacing">
+    <w:name w:val="No Spacing"/>
+    <w:link w:val="NoSpacingChar"/>
+    <w:uiPriority w:val="1"/>
+    <w:qFormat/>
+    <w:rsid w:val="00446347"/>
+    <w:pPr>
+      <w:spacing w:after="0" w:line="240" w:lineRule="auto"/>
+    </w:pPr>
+    <w:rPr>
+      <w:rFonts w:eastAsiaTheme="minorEastAsia"/>
+      <w:lang w:eastAsia="en-GB"/>
+    </w:rPr>
+  </w:style>
+  <w:style w:type="character" w:customStyle="1" w:styleId="NoSpacingChar">
+    <w:name w:val="No Spacing Char"/>
+    <w:basedOn w:val="DefaultParagraphFont"/>
+    <w:link w:val="NoSpacing"/>
+    <w:uiPriority w:val="1"/>
+    <w:rsid w:val="00446347"/>
+    <w:rPr>
+      <w:rFonts w:eastAsiaTheme="minorEastAsia"/>
+      <w:lang w:eastAsia="en-GB"/>
+    </w:rPr>
+  </w:style>
+  <w:style w:type="paragraph" w:styleId="Header">
+    <w:name w:val="header"/>
+    <w:basedOn w:val="Normal"/>
+    <w:link w:val="HeaderChar"/>
+    <w:uiPriority w:val="99"/>
+    <w:unhideWhenUsed/>
+    <w:rsid w:val="00C45CDB"/>
+    <w:pPr>
+      <w:tabs>
+        <w:tab w:val="center" w:pos="4513"/>
+        <w:tab w:val="right" w:pos="9026"/>
+      </w:tabs>
+      <w:spacing w:after="0" w:line="240" w:lineRule="auto"/>
+    </w:pPr>
+  </w:style>
+  <w:style w:type="character" w:customStyle="1" w:styleId="HeaderChar">
+    <w:name w:val="Header Char"/>
+    <w:basedOn w:val="DefaultParagraphFont"/>
+    <w:link w:val="Header"/>
+    <w:uiPriority w:val="99"/>
+    <w:rsid w:val="00C45CDB"/>
+    <w:rPr>
+      <w:rFonts w:ascii="Arial" w:hAnsi="Arial" w:cs="Arial"/>
+      <w:sz w:val="20"/>
+      <w:szCs w:val="20"/>
+    </w:rPr>
+  </w:style>
+  <w:style w:type="paragraph" w:styleId="Footer">
+    <w:name w:val="footer"/>
+    <w:basedOn w:val="Normal"/>
+    <w:link w:val="FooterChar"/>
+    <w:uiPriority w:val="99"/>
+    <w:unhideWhenUsed/>
+    <w:rsid w:val="00C45CDB"/>
+    <w:pPr>
+      <w:tabs>
+        <w:tab w:val="center" w:pos="4513"/>
+        <w:tab w:val="right" w:pos="9026"/>
+      </w:tabs>
+      <w:spacing w:after="0" w:line="240" w:lineRule="auto"/>
+    </w:pPr>
+  </w:style>
+  <w:style w:type="character" w:customStyle="1" w:styleId="FooterChar">
+    <w:name w:val="Footer Char"/>
+    <w:basedOn w:val="DefaultParagraphFont"/>
+    <w:link w:val="Footer"/>
+    <w:uiPriority w:val="99"/>
+    <w:rsid w:val="00C45CDB"/>
+    <w:rPr>
+      <w:rFonts w:ascii="Arial" w:hAnsi="Arial" w:cs="Arial"/>
+      <w:sz w:val="20"/>
+      <w:szCs w:val="20"/>
+    </w:rPr>
+  </w:style>
 </w:styles>
 </file>
 
@@ -5941,10 +7212,29 @@
 </file>
 
 <file path=customXml/item1.xml><?xml version="1.0" encoding="utf-8"?>
+<CoverPageProperties xmlns="http://schemas.microsoft.com/office/2006/coverPageProps">
+  <PublishDate/>
+  <Abstract/>
+  <CompanyAddress>Candidate Number: 6773</CompanyAddress>
+  <CompanyPhone/>
+  <CompanyFax/>
+  <CompanyEmail/>
+</CoverPageProperties>
+</file>
+
+<file path=customXml/item2.xml><?xml version="1.0" encoding="utf-8"?>
 <b:Sources xmlns:b="http://schemas.openxmlformats.org/officeDocument/2006/bibliography" xmlns="http://schemas.openxmlformats.org/officeDocument/2006/bibliography" SelectedStyle="\APASixthEditionOfficeOnline.xsl" StyleName="APA" Version="6"/>
 </file>
 
 <file path=customXml/itemProps1.xml><?xml version="1.0" encoding="utf-8"?>
+<ds:datastoreItem xmlns:ds="http://schemas.openxmlformats.org/officeDocument/2006/customXml" ds:itemID="{55AF091B-3C7A-41E3-B477-F2FDAA23CFDA}">
+  <ds:schemaRefs>
+    <ds:schemaRef ds:uri="http://schemas.microsoft.com/office/2006/coverPageProps"/>
+  </ds:schemaRefs>
+</ds:datastoreItem>
+</file>
+
+<file path=customXml/itemProps2.xml><?xml version="1.0" encoding="utf-8"?>
 <ds:datastoreItem xmlns:ds="http://schemas.openxmlformats.org/officeDocument/2006/customXml" ds:itemID="{0740F383-AE89-4165-B228-AF3F4BA532AA}">
   <ds:schemaRefs>
     <ds:schemaRef ds:uri="http://schemas.openxmlformats.org/officeDocument/2006/bibliography"/>

</xml_diff>

<commit_message>
You don't know the power of the dark theme
</commit_message>
<xml_diff>
--- a/Documentation.docx
+++ b/Documentation.docx
@@ -10458,7 +10458,21 @@
             <w:rStyle w:val="Hyperlink"/>
             <w:noProof/>
           </w:rPr>
-          <w:t>https://en.wikipedia.org/wiki/Dijkstra%27s_algorithm#Pseudocode</w:t>
+          <w:t>https://en.wikipedia.org/wiki/Dijkstra%27s_algorithm</w:t>
+        </w:r>
+        <w:r>
+          <w:rPr>
+            <w:rStyle w:val="Hyperlink"/>
+            <w:noProof/>
+          </w:rPr>
+          <w:t>#</w:t>
+        </w:r>
+        <w:r>
+          <w:rPr>
+            <w:rStyle w:val="Hyperlink"/>
+            <w:noProof/>
+          </w:rPr>
+          <w:t>Pseudocode</w:t>
         </w:r>
       </w:hyperlink>
       <w:r>
@@ -13685,7 +13699,21 @@
             <w:rStyle w:val="Hyperlink"/>
             <w:noProof/>
           </w:rPr>
-          <w:t>https://en.wikipedia.org/wiki/Floyd%E2%80%93Warshall_algorithm#Pseudocode_[11</w:t>
+          <w:t>https://en.wikipedia.org/wiki/Floyd%E2</w:t>
+        </w:r>
+        <w:r>
+          <w:rPr>
+            <w:rStyle w:val="Hyperlink"/>
+            <w:noProof/>
+          </w:rPr>
+          <w:t>%</w:t>
+        </w:r>
+        <w:r>
+          <w:rPr>
+            <w:rStyle w:val="Hyperlink"/>
+            <w:noProof/>
+          </w:rPr>
+          <w:t>80%93Warshall_algorithm#Pseudocode_[11</w:t>
         </w:r>
       </w:hyperlink>
       <w:r>
@@ -24997,10 +25025,7 @@
           </w:tcPr>
           <w:p>
             <w:r>
-              <w:t xml:space="preserve">Test </w:t>
-            </w:r>
-            <w:r>
-              <w:t>No.</w:t>
+              <w:t>Test No.</w:t>
             </w:r>
           </w:p>
         </w:tc>
@@ -25328,13 +25353,7 @@
           </w:p>
           <w:p>
             <w:r>
-              <w:t>(Screenshot 1.</w:t>
-            </w:r>
-            <w:r>
-              <w:t>1</w:t>
-            </w:r>
-            <w:r>
-              <w:t>)</w:t>
+              <w:t>(Screenshot 1.1)</w:t>
             </w:r>
           </w:p>
         </w:tc>
@@ -25350,13 +25369,1346 @@
         </w:tc>
       </w:tr>
     </w:tbl>
-    <w:p/>
+    <w:p>
+      <w:pPr>
+        <w:keepNext/>
+      </w:pPr>
+      <w:r>
+        <w:rPr>
+          <w:noProof/>
+        </w:rPr>
+        <w:drawing>
+          <wp:inline distT="0" distB="0" distL="0" distR="0" wp14:anchorId="3BA02FB7" wp14:editId="479ED10D">
+            <wp:extent cx="1482959" cy="1449070"/>
+            <wp:effectExtent l="0" t="0" r="3175" b="0"/>
+            <wp:docPr id="71" name="Picture 71"/>
+            <wp:cNvGraphicFramePr>
+              <a:graphicFrameLocks xmlns:a="http://schemas.openxmlformats.org/drawingml/2006/main" noChangeAspect="1"/>
+            </wp:cNvGraphicFramePr>
+            <a:graphic xmlns:a="http://schemas.openxmlformats.org/drawingml/2006/main">
+              <a:graphicData uri="http://schemas.openxmlformats.org/drawingml/2006/picture">
+                <pic:pic xmlns:pic="http://schemas.openxmlformats.org/drawingml/2006/picture">
+                  <pic:nvPicPr>
+                    <pic:cNvPr id="1" name=""/>
+                    <pic:cNvPicPr/>
+                  </pic:nvPicPr>
+                  <pic:blipFill rotWithShape="1">
+                    <a:blip r:embed="rId37"/>
+                    <a:srcRect l="70141" t="17660" r="3975" b="37375"/>
+                    <a:stretch/>
+                  </pic:blipFill>
+                  <pic:spPr bwMode="auto">
+                    <a:xfrm>
+                      <a:off x="0" y="0"/>
+                      <a:ext cx="1483535" cy="1449633"/>
+                    </a:xfrm>
+                    <a:prstGeom prst="rect">
+                      <a:avLst/>
+                    </a:prstGeom>
+                    <a:ln>
+                      <a:noFill/>
+                    </a:ln>
+                    <a:extLst>
+                      <a:ext uri="{53640926-AAD7-44D8-BBD7-CCE9431645EC}">
+                        <a14:shadowObscured xmlns:a14="http://schemas.microsoft.com/office/drawing/2010/main"/>
+                      </a:ext>
+                    </a:extLst>
+                  </pic:spPr>
+                </pic:pic>
+              </a:graphicData>
+            </a:graphic>
+          </wp:inline>
+        </w:drawing>
+      </w:r>
+    </w:p>
+    <w:p>
+      <w:pPr>
+        <w:pStyle w:val="Caption"/>
+      </w:pPr>
+      <w:r>
+        <w:t>Screenshot 1.1</w:t>
+      </w:r>
+    </w:p>
+    <w:tbl>
+      <w:tblPr>
+        <w:tblStyle w:val="TableGrid"/>
+        <w:tblpPr w:leftFromText="180" w:rightFromText="180" w:vertAnchor="text" w:horzAnchor="margin" w:tblpY="-5"/>
+        <w:tblW w:w="10068" w:type="dxa"/>
+        <w:tblLook w:val="04A0" w:firstRow="1" w:lastRow="0" w:firstColumn="1" w:lastColumn="0" w:noHBand="0" w:noVBand="1"/>
+      </w:tblPr>
+      <w:tblGrid>
+        <w:gridCol w:w="1027"/>
+        <w:gridCol w:w="1045"/>
+        <w:gridCol w:w="1166"/>
+        <w:gridCol w:w="1029"/>
+        <w:gridCol w:w="1332"/>
+        <w:gridCol w:w="461"/>
+        <w:gridCol w:w="2761"/>
+        <w:gridCol w:w="1247"/>
+      </w:tblGrid>
+      <w:tr>
+        <w:trPr>
+          <w:trHeight w:val="1520"/>
+        </w:trPr>
+        <w:tc>
+          <w:tcPr>
+            <w:tcW w:w="1027" w:type="dxa"/>
+          </w:tcPr>
+          <w:p>
+            <w:r>
+              <w:lastRenderedPageBreak/>
+              <w:t>1.2.0</w:t>
+            </w:r>
+          </w:p>
+        </w:tc>
+        <w:tc>
+          <w:tcPr>
+            <w:tcW w:w="1045" w:type="dxa"/>
+          </w:tcPr>
+          <w:p>
+            <w:r>
+              <w:t>Dark theme set</w:t>
+            </w:r>
+          </w:p>
+        </w:tc>
+        <w:tc>
+          <w:tcPr>
+            <w:tcW w:w="1166" w:type="dxa"/>
+          </w:tcPr>
+          <w:p>
+            <w:r>
+              <w:t>Dark theme option chosen</w:t>
+            </w:r>
+          </w:p>
+        </w:tc>
+        <w:tc>
+          <w:tcPr>
+            <w:tcW w:w="1029" w:type="dxa"/>
+          </w:tcPr>
+          <w:p>
+            <w:r>
+              <w:t>Valid</w:t>
+            </w:r>
+          </w:p>
+        </w:tc>
+        <w:tc>
+          <w:tcPr>
+            <w:tcW w:w="1332" w:type="dxa"/>
+          </w:tcPr>
+          <w:p>
+            <w:r>
+              <w:t>All form and control colours are changed to a darker colour whereas text is made brighter</w:t>
+            </w:r>
+          </w:p>
+        </w:tc>
+        <w:tc>
+          <w:tcPr>
+            <w:tcW w:w="461" w:type="dxa"/>
+          </w:tcPr>
+          <w:p>
+            <w:r>
+              <w:t>8</w:t>
+            </w:r>
+          </w:p>
+          <w:p/>
+        </w:tc>
+        <w:tc>
+          <w:tcPr>
+            <w:tcW w:w="2761" w:type="dxa"/>
+          </w:tcPr>
+          <w:p>
+            <w:r>
+              <w:t>Success (Screenshot 1.2.0)</w:t>
+            </w:r>
+          </w:p>
+          <w:p>
+            <w:r>
+              <w:t>Code is below screenshot</w:t>
+            </w:r>
+          </w:p>
+        </w:tc>
+        <w:tc>
+          <w:tcPr>
+            <w:tcW w:w="1247" w:type="dxa"/>
+          </w:tcPr>
+          <w:p>
+            <w:r>
+              <w:t>None</w:t>
+            </w:r>
+          </w:p>
+        </w:tc>
+      </w:tr>
+      <w:tr>
+        <w:trPr>
+          <w:trHeight w:val="767"/>
+        </w:trPr>
+        <w:tc>
+          <w:tcPr>
+            <w:tcW w:w="1027" w:type="dxa"/>
+          </w:tcPr>
+          <w:p>
+            <w:r>
+              <w:t>1.2.1</w:t>
+            </w:r>
+          </w:p>
+        </w:tc>
+        <w:tc>
+          <w:tcPr>
+            <w:tcW w:w="1045" w:type="dxa"/>
+          </w:tcPr>
+          <w:p>
+            <w:r>
+              <w:t>Dark theme unset</w:t>
+            </w:r>
+          </w:p>
+        </w:tc>
+        <w:tc>
+          <w:tcPr>
+            <w:tcW w:w="1166" w:type="dxa"/>
+          </w:tcPr>
+          <w:p>
+            <w:r>
+              <w:t>Dark them option unset after being chosen</w:t>
+            </w:r>
+          </w:p>
+        </w:tc>
+        <w:tc>
+          <w:tcPr>
+            <w:tcW w:w="1029" w:type="dxa"/>
+          </w:tcPr>
+          <w:p>
+            <w:r>
+              <w:t>Valid</w:t>
+            </w:r>
+          </w:p>
+        </w:tc>
+        <w:tc>
+          <w:tcPr>
+            <w:tcW w:w="1332" w:type="dxa"/>
+          </w:tcPr>
+          <w:p>
+            <w:r>
+              <w:t>The effect of the previous test is reverted</w:t>
+            </w:r>
+          </w:p>
+        </w:tc>
+        <w:tc>
+          <w:tcPr>
+            <w:tcW w:w="461" w:type="dxa"/>
+          </w:tcPr>
+          <w:p>
+            <w:r>
+              <w:t>8</w:t>
+            </w:r>
+          </w:p>
+        </w:tc>
+        <w:tc>
+          <w:tcPr>
+            <w:tcW w:w="2761" w:type="dxa"/>
+          </w:tcPr>
+          <w:p>
+            <w:r>
+              <w:t>Success (Screenshot 1.2.1)</w:t>
+            </w:r>
+          </w:p>
+        </w:tc>
+        <w:tc>
+          <w:tcPr>
+            <w:tcW w:w="1247" w:type="dxa"/>
+          </w:tcPr>
+          <w:p>
+            <w:r>
+              <w:t>None</w:t>
+            </w:r>
+          </w:p>
+        </w:tc>
+      </w:tr>
+    </w:tbl>
+    <w:p>
+      <w:pPr>
+        <w:pStyle w:val="Algorithm"/>
+        <w:rPr>
+          <w:noProof/>
+          <w:sz w:val="18"/>
+          <w:szCs w:val="18"/>
+        </w:rPr>
+      </w:pPr>
+      <w:r>
+        <w:rPr>
+          <w:noProof/>
+          <w:color w:val="0000FF"/>
+          <w:sz w:val="18"/>
+          <w:szCs w:val="18"/>
+        </w:rPr>
+        <w:t>private</w:t>
+      </w:r>
+      <w:r>
+        <w:rPr>
+          <w:noProof/>
+          <w:sz w:val="18"/>
+          <w:szCs w:val="18"/>
+        </w:rPr>
+        <w:t xml:space="preserve"> </w:t>
+      </w:r>
+      <w:r>
+        <w:rPr>
+          <w:noProof/>
+          <w:color w:val="0000FF"/>
+          <w:sz w:val="18"/>
+          <w:szCs w:val="18"/>
+        </w:rPr>
+        <w:t>void</w:t>
+      </w:r>
+      <w:r>
+        <w:rPr>
+          <w:noProof/>
+          <w:sz w:val="18"/>
+          <w:szCs w:val="18"/>
+        </w:rPr>
+        <w:t xml:space="preserve"> itemChecked(</w:t>
+      </w:r>
+      <w:r>
+        <w:rPr>
+          <w:noProof/>
+          <w:color w:val="0000FF"/>
+          <w:sz w:val="18"/>
+          <w:szCs w:val="18"/>
+        </w:rPr>
+        <w:t>object</w:t>
+      </w:r>
+      <w:r>
+        <w:rPr>
+          <w:noProof/>
+          <w:sz w:val="18"/>
+          <w:szCs w:val="18"/>
+        </w:rPr>
+        <w:t xml:space="preserve"> sender, ItemCheckEventArgs e)</w:t>
+      </w:r>
+    </w:p>
+    <w:p>
+      <w:pPr>
+        <w:pStyle w:val="Algorithm"/>
+        <w:rPr>
+          <w:noProof/>
+          <w:sz w:val="18"/>
+          <w:szCs w:val="18"/>
+        </w:rPr>
+      </w:pPr>
+      <w:r>
+        <w:rPr>
+          <w:noProof/>
+          <w:sz w:val="18"/>
+          <w:szCs w:val="18"/>
+        </w:rPr>
+        <w:t xml:space="preserve">        {</w:t>
+      </w:r>
+    </w:p>
+    <w:p>
+      <w:pPr>
+        <w:pStyle w:val="Algorithm"/>
+        <w:rPr>
+          <w:noProof/>
+          <w:sz w:val="18"/>
+          <w:szCs w:val="18"/>
+        </w:rPr>
+      </w:pPr>
+      <w:r>
+        <w:rPr>
+          <w:noProof/>
+          <w:sz w:val="18"/>
+          <w:szCs w:val="18"/>
+        </w:rPr>
+        <w:t xml:space="preserve">            </w:t>
+      </w:r>
+      <w:r>
+        <w:rPr>
+          <w:noProof/>
+          <w:color w:val="008000"/>
+          <w:sz w:val="18"/>
+          <w:szCs w:val="18"/>
+        </w:rPr>
+        <w:t>// Called before the item is actually checked/unchecked</w:t>
+      </w:r>
+    </w:p>
+    <w:p>
+      <w:pPr>
+        <w:pStyle w:val="Algorithm"/>
+        <w:rPr>
+          <w:noProof/>
+          <w:sz w:val="18"/>
+          <w:szCs w:val="18"/>
+        </w:rPr>
+      </w:pPr>
+      <w:r>
+        <w:rPr>
+          <w:noProof/>
+          <w:sz w:val="18"/>
+          <w:szCs w:val="18"/>
+        </w:rPr>
+        <w:t xml:space="preserve">            </w:t>
+      </w:r>
+      <w:r>
+        <w:rPr>
+          <w:noProof/>
+          <w:color w:val="0000FF"/>
+          <w:sz w:val="18"/>
+          <w:szCs w:val="18"/>
+        </w:rPr>
+        <w:t>switch</w:t>
+      </w:r>
+      <w:r>
+        <w:rPr>
+          <w:noProof/>
+          <w:sz w:val="18"/>
+          <w:szCs w:val="18"/>
+        </w:rPr>
+        <w:t xml:space="preserve"> (optionsBox.SelectedIndex)</w:t>
+      </w:r>
+    </w:p>
+    <w:p>
+      <w:pPr>
+        <w:pStyle w:val="Algorithm"/>
+        <w:rPr>
+          <w:noProof/>
+          <w:sz w:val="18"/>
+          <w:szCs w:val="18"/>
+        </w:rPr>
+      </w:pPr>
+      <w:r>
+        <w:rPr>
+          <w:noProof/>
+          <w:sz w:val="18"/>
+          <w:szCs w:val="18"/>
+        </w:rPr>
+        <w:t xml:space="preserve">            {</w:t>
+      </w:r>
+    </w:p>
+    <w:p>
+      <w:pPr>
+        <w:pStyle w:val="Algorithm"/>
+        <w:rPr>
+          <w:noProof/>
+          <w:sz w:val="18"/>
+          <w:szCs w:val="18"/>
+        </w:rPr>
+      </w:pPr>
+      <w:r>
+        <w:rPr>
+          <w:noProof/>
+          <w:sz w:val="18"/>
+          <w:szCs w:val="18"/>
+        </w:rPr>
+        <w:t xml:space="preserve">                </w:t>
+      </w:r>
+      <w:r>
+        <w:rPr>
+          <w:noProof/>
+          <w:color w:val="0000FF"/>
+          <w:sz w:val="18"/>
+          <w:szCs w:val="18"/>
+        </w:rPr>
+        <w:t>case</w:t>
+      </w:r>
+      <w:r>
+        <w:rPr>
+          <w:noProof/>
+          <w:sz w:val="18"/>
+          <w:szCs w:val="18"/>
+        </w:rPr>
+        <w:t xml:space="preserve"> 1:</w:t>
+      </w:r>
+    </w:p>
+    <w:p>
+      <w:pPr>
+        <w:pStyle w:val="Algorithm"/>
+        <w:rPr>
+          <w:noProof/>
+          <w:sz w:val="18"/>
+          <w:szCs w:val="18"/>
+        </w:rPr>
+      </w:pPr>
+      <w:r>
+        <w:rPr>
+          <w:noProof/>
+          <w:sz w:val="18"/>
+          <w:szCs w:val="18"/>
+        </w:rPr>
+        <w:t xml:space="preserve">                    </w:t>
+      </w:r>
+      <w:r>
+        <w:rPr>
+          <w:noProof/>
+          <w:color w:val="008000"/>
+          <w:sz w:val="18"/>
+          <w:szCs w:val="18"/>
+        </w:rPr>
+        <w:t>// Dark theme</w:t>
+      </w:r>
+    </w:p>
+    <w:p>
+      <w:pPr>
+        <w:pStyle w:val="Algorithm"/>
+        <w:rPr>
+          <w:noProof/>
+          <w:sz w:val="18"/>
+          <w:szCs w:val="18"/>
+        </w:rPr>
+      </w:pPr>
+    </w:p>
+    <w:p>
+      <w:pPr>
+        <w:pStyle w:val="Algorithm"/>
+        <w:rPr>
+          <w:noProof/>
+          <w:sz w:val="18"/>
+          <w:szCs w:val="18"/>
+        </w:rPr>
+      </w:pPr>
+      <w:r>
+        <w:rPr>
+          <w:noProof/>
+          <w:sz w:val="18"/>
+          <w:szCs w:val="18"/>
+        </w:rPr>
+        <w:t xml:space="preserve">                    </w:t>
+      </w:r>
+      <w:r>
+        <w:rPr>
+          <w:noProof/>
+          <w:color w:val="008000"/>
+          <w:sz w:val="18"/>
+          <w:szCs w:val="18"/>
+        </w:rPr>
+        <w:t>// Default colours:</w:t>
+      </w:r>
+    </w:p>
+    <w:p>
+      <w:pPr>
+        <w:pStyle w:val="Algorithm"/>
+        <w:rPr>
+          <w:noProof/>
+          <w:sz w:val="18"/>
+          <w:szCs w:val="18"/>
+        </w:rPr>
+      </w:pPr>
+      <w:r>
+        <w:rPr>
+          <w:noProof/>
+          <w:sz w:val="18"/>
+          <w:szCs w:val="18"/>
+        </w:rPr>
+        <w:t xml:space="preserve">                    Color backColour = SystemColors.Control;</w:t>
+      </w:r>
+    </w:p>
+    <w:p>
+      <w:pPr>
+        <w:pStyle w:val="Algorithm"/>
+        <w:rPr>
+          <w:noProof/>
+          <w:sz w:val="18"/>
+          <w:szCs w:val="18"/>
+        </w:rPr>
+      </w:pPr>
+      <w:r>
+        <w:rPr>
+          <w:noProof/>
+          <w:sz w:val="18"/>
+          <w:szCs w:val="18"/>
+        </w:rPr>
+        <w:t xml:space="preserve">                    Color textColour = SystemColors.ControlText;</w:t>
+      </w:r>
+    </w:p>
+    <w:p>
+      <w:pPr>
+        <w:pStyle w:val="Algorithm"/>
+        <w:rPr>
+          <w:noProof/>
+          <w:sz w:val="18"/>
+          <w:szCs w:val="18"/>
+        </w:rPr>
+      </w:pPr>
+      <w:r>
+        <w:rPr>
+          <w:noProof/>
+          <w:sz w:val="18"/>
+          <w:szCs w:val="18"/>
+        </w:rPr>
+        <w:t xml:space="preserve">                    </w:t>
+      </w:r>
+      <w:r>
+        <w:rPr>
+          <w:noProof/>
+          <w:color w:val="0000FF"/>
+          <w:sz w:val="18"/>
+          <w:szCs w:val="18"/>
+        </w:rPr>
+        <w:t>if</w:t>
+      </w:r>
+      <w:r>
+        <w:rPr>
+          <w:noProof/>
+          <w:sz w:val="18"/>
+          <w:szCs w:val="18"/>
+        </w:rPr>
+        <w:t xml:space="preserve"> (e.CurrentValue == CheckState.Unchecked)</w:t>
+      </w:r>
+    </w:p>
+    <w:p>
+      <w:pPr>
+        <w:pStyle w:val="Algorithm"/>
+        <w:rPr>
+          <w:noProof/>
+          <w:sz w:val="18"/>
+          <w:szCs w:val="18"/>
+        </w:rPr>
+      </w:pPr>
+      <w:r>
+        <w:rPr>
+          <w:noProof/>
+          <w:sz w:val="18"/>
+          <w:szCs w:val="18"/>
+        </w:rPr>
+        <w:t xml:space="preserve">                    {</w:t>
+      </w:r>
+    </w:p>
+    <w:p>
+      <w:pPr>
+        <w:pStyle w:val="Algorithm"/>
+        <w:rPr>
+          <w:noProof/>
+          <w:sz w:val="18"/>
+          <w:szCs w:val="18"/>
+        </w:rPr>
+      </w:pPr>
+      <w:r>
+        <w:rPr>
+          <w:noProof/>
+          <w:sz w:val="18"/>
+          <w:szCs w:val="18"/>
+        </w:rPr>
+        <w:t xml:space="preserve">                        </w:t>
+      </w:r>
+      <w:r>
+        <w:rPr>
+          <w:noProof/>
+          <w:color w:val="008000"/>
+          <w:sz w:val="18"/>
+          <w:szCs w:val="18"/>
+        </w:rPr>
+        <w:t>// Dark colours:</w:t>
+      </w:r>
+    </w:p>
+    <w:p>
+      <w:pPr>
+        <w:pStyle w:val="Algorithm"/>
+        <w:rPr>
+          <w:noProof/>
+          <w:sz w:val="18"/>
+          <w:szCs w:val="18"/>
+        </w:rPr>
+      </w:pPr>
+      <w:r>
+        <w:rPr>
+          <w:noProof/>
+          <w:sz w:val="18"/>
+          <w:szCs w:val="18"/>
+        </w:rPr>
+        <w:t xml:space="preserve">                        backColour = SystemColors.ControlDarkDark;</w:t>
+      </w:r>
+    </w:p>
+    <w:p>
+      <w:pPr>
+        <w:pStyle w:val="Algorithm"/>
+        <w:rPr>
+          <w:noProof/>
+          <w:sz w:val="18"/>
+          <w:szCs w:val="18"/>
+        </w:rPr>
+      </w:pPr>
+      <w:r>
+        <w:rPr>
+          <w:noProof/>
+          <w:sz w:val="18"/>
+          <w:szCs w:val="18"/>
+        </w:rPr>
+        <w:t xml:space="preserve">                        textColour = SystemColors.ControlLight;</w:t>
+      </w:r>
+    </w:p>
+    <w:p>
+      <w:pPr>
+        <w:pStyle w:val="Algorithm"/>
+        <w:rPr>
+          <w:noProof/>
+          <w:sz w:val="18"/>
+          <w:szCs w:val="18"/>
+        </w:rPr>
+      </w:pPr>
+      <w:r>
+        <w:rPr>
+          <w:noProof/>
+          <w:sz w:val="18"/>
+          <w:szCs w:val="18"/>
+        </w:rPr>
+        <w:t xml:space="preserve">                    }</w:t>
+      </w:r>
+    </w:p>
+    <w:p>
+      <w:pPr>
+        <w:pStyle w:val="Algorithm"/>
+        <w:rPr>
+          <w:noProof/>
+          <w:sz w:val="18"/>
+          <w:szCs w:val="18"/>
+        </w:rPr>
+      </w:pPr>
+    </w:p>
+    <w:p>
+      <w:pPr>
+        <w:pStyle w:val="Algorithm"/>
+        <w:rPr>
+          <w:noProof/>
+          <w:sz w:val="18"/>
+          <w:szCs w:val="18"/>
+        </w:rPr>
+      </w:pPr>
+      <w:r>
+        <w:rPr>
+          <w:noProof/>
+          <w:sz w:val="18"/>
+          <w:szCs w:val="18"/>
+        </w:rPr>
+        <w:t xml:space="preserve">                    </w:t>
+      </w:r>
+      <w:r>
+        <w:rPr>
+          <w:noProof/>
+          <w:color w:val="0000FF"/>
+          <w:sz w:val="18"/>
+          <w:szCs w:val="18"/>
+        </w:rPr>
+        <w:t>foreach</w:t>
+      </w:r>
+      <w:r>
+        <w:rPr>
+          <w:noProof/>
+          <w:sz w:val="18"/>
+          <w:szCs w:val="18"/>
+        </w:rPr>
+        <w:t xml:space="preserve"> (Form f </w:t>
+      </w:r>
+      <w:r>
+        <w:rPr>
+          <w:noProof/>
+          <w:color w:val="0000FF"/>
+          <w:sz w:val="18"/>
+          <w:szCs w:val="18"/>
+        </w:rPr>
+        <w:t>in</w:t>
+      </w:r>
+      <w:r>
+        <w:rPr>
+          <w:noProof/>
+          <w:sz w:val="18"/>
+          <w:szCs w:val="18"/>
+        </w:rPr>
+        <w:t xml:space="preserve"> Application.OpenForms)</w:t>
+      </w:r>
+    </w:p>
+    <w:p>
+      <w:pPr>
+        <w:pStyle w:val="Algorithm"/>
+        <w:rPr>
+          <w:noProof/>
+          <w:sz w:val="18"/>
+          <w:szCs w:val="18"/>
+        </w:rPr>
+      </w:pPr>
+      <w:r>
+        <w:rPr>
+          <w:noProof/>
+          <w:sz w:val="18"/>
+          <w:szCs w:val="18"/>
+        </w:rPr>
+        <w:t xml:space="preserve">                    {</w:t>
+      </w:r>
+    </w:p>
+    <w:p>
+      <w:pPr>
+        <w:pStyle w:val="Algorithm"/>
+        <w:rPr>
+          <w:noProof/>
+          <w:sz w:val="18"/>
+          <w:szCs w:val="18"/>
+        </w:rPr>
+      </w:pPr>
+      <w:r>
+        <w:rPr>
+          <w:noProof/>
+          <w:sz w:val="18"/>
+          <w:szCs w:val="18"/>
+        </w:rPr>
+        <w:t xml:space="preserve">                        f.BackColor = backColour;</w:t>
+      </w:r>
+    </w:p>
+    <w:p>
+      <w:pPr>
+        <w:pStyle w:val="Algorithm"/>
+        <w:rPr>
+          <w:noProof/>
+          <w:sz w:val="18"/>
+          <w:szCs w:val="18"/>
+        </w:rPr>
+      </w:pPr>
+      <w:r>
+        <w:rPr>
+          <w:noProof/>
+          <w:sz w:val="18"/>
+          <w:szCs w:val="18"/>
+        </w:rPr>
+        <w:t xml:space="preserve">                        </w:t>
+      </w:r>
+      <w:r>
+        <w:rPr>
+          <w:noProof/>
+          <w:color w:val="0000FF"/>
+          <w:sz w:val="18"/>
+          <w:szCs w:val="18"/>
+        </w:rPr>
+        <w:t>foreach</w:t>
+      </w:r>
+      <w:r>
+        <w:rPr>
+          <w:noProof/>
+          <w:sz w:val="18"/>
+          <w:szCs w:val="18"/>
+        </w:rPr>
+        <w:t xml:space="preserve"> (Control c </w:t>
+      </w:r>
+      <w:r>
+        <w:rPr>
+          <w:noProof/>
+          <w:color w:val="0000FF"/>
+          <w:sz w:val="18"/>
+          <w:szCs w:val="18"/>
+        </w:rPr>
+        <w:t>in</w:t>
+      </w:r>
+      <w:r>
+        <w:rPr>
+          <w:noProof/>
+          <w:sz w:val="18"/>
+          <w:szCs w:val="18"/>
+        </w:rPr>
+        <w:t xml:space="preserve"> f.Controls)</w:t>
+      </w:r>
+    </w:p>
+    <w:p>
+      <w:pPr>
+        <w:pStyle w:val="Algorithm"/>
+        <w:rPr>
+          <w:noProof/>
+          <w:sz w:val="18"/>
+          <w:szCs w:val="18"/>
+        </w:rPr>
+      </w:pPr>
+      <w:r>
+        <w:rPr>
+          <w:noProof/>
+          <w:sz w:val="18"/>
+          <w:szCs w:val="18"/>
+        </w:rPr>
+        <w:t xml:space="preserve">                        {</w:t>
+      </w:r>
+    </w:p>
+    <w:p>
+      <w:pPr>
+        <w:pStyle w:val="Algorithm"/>
+        <w:rPr>
+          <w:noProof/>
+          <w:sz w:val="18"/>
+          <w:szCs w:val="18"/>
+        </w:rPr>
+      </w:pPr>
+      <w:r>
+        <w:rPr>
+          <w:noProof/>
+          <w:sz w:val="18"/>
+          <w:szCs w:val="18"/>
+        </w:rPr>
+        <w:t xml:space="preserve">                            </w:t>
+      </w:r>
+      <w:r>
+        <w:rPr>
+          <w:noProof/>
+          <w:color w:val="0000FF"/>
+          <w:sz w:val="18"/>
+          <w:szCs w:val="18"/>
+        </w:rPr>
+        <w:t>if</w:t>
+      </w:r>
+      <w:r>
+        <w:rPr>
+          <w:noProof/>
+          <w:sz w:val="18"/>
+          <w:szCs w:val="18"/>
+        </w:rPr>
+        <w:t xml:space="preserve"> (c.Name == </w:t>
+      </w:r>
+      <w:r>
+        <w:rPr>
+          <w:noProof/>
+          <w:color w:val="A31515"/>
+          <w:sz w:val="18"/>
+          <w:szCs w:val="18"/>
+        </w:rPr>
+        <w:t>"darkThemeIndicator"</w:t>
+      </w:r>
+      <w:r>
+        <w:rPr>
+          <w:noProof/>
+          <w:sz w:val="18"/>
+          <w:szCs w:val="18"/>
+        </w:rPr>
+        <w:t>)</w:t>
+      </w:r>
+    </w:p>
+    <w:p>
+      <w:pPr>
+        <w:pStyle w:val="Algorithm"/>
+        <w:rPr>
+          <w:noProof/>
+          <w:sz w:val="18"/>
+          <w:szCs w:val="18"/>
+        </w:rPr>
+      </w:pPr>
+      <w:r>
+        <w:rPr>
+          <w:noProof/>
+          <w:sz w:val="18"/>
+          <w:szCs w:val="18"/>
+        </w:rPr>
+        <w:t xml:space="preserve">                            {</w:t>
+      </w:r>
+    </w:p>
+    <w:p>
+      <w:pPr>
+        <w:pStyle w:val="Algorithm"/>
+        <w:rPr>
+          <w:noProof/>
+          <w:sz w:val="18"/>
+          <w:szCs w:val="18"/>
+        </w:rPr>
+      </w:pPr>
+      <w:r>
+        <w:rPr>
+          <w:noProof/>
+          <w:sz w:val="18"/>
+          <w:szCs w:val="18"/>
+        </w:rPr>
+        <w:t xml:space="preserve">                                c.BackColor = textColour;</w:t>
+      </w:r>
+    </w:p>
+    <w:p>
+      <w:pPr>
+        <w:pStyle w:val="Algorithm"/>
+        <w:rPr>
+          <w:noProof/>
+          <w:sz w:val="18"/>
+          <w:szCs w:val="18"/>
+        </w:rPr>
+      </w:pPr>
+      <w:r>
+        <w:rPr>
+          <w:noProof/>
+          <w:sz w:val="18"/>
+          <w:szCs w:val="18"/>
+        </w:rPr>
+        <w:t xml:space="preserve">                            }</w:t>
+      </w:r>
+    </w:p>
+    <w:p>
+      <w:pPr>
+        <w:pStyle w:val="Algorithm"/>
+        <w:rPr>
+          <w:noProof/>
+          <w:sz w:val="18"/>
+          <w:szCs w:val="18"/>
+        </w:rPr>
+      </w:pPr>
+      <w:r>
+        <w:rPr>
+          <w:noProof/>
+          <w:sz w:val="18"/>
+          <w:szCs w:val="18"/>
+        </w:rPr>
+        <w:t xml:space="preserve">                            </w:t>
+      </w:r>
+      <w:r>
+        <w:rPr>
+          <w:noProof/>
+          <w:color w:val="0000FF"/>
+          <w:sz w:val="18"/>
+          <w:szCs w:val="18"/>
+        </w:rPr>
+        <w:t>else</w:t>
+      </w:r>
+    </w:p>
+    <w:p>
+      <w:pPr>
+        <w:pStyle w:val="Algorithm"/>
+        <w:rPr>
+          <w:noProof/>
+          <w:sz w:val="18"/>
+          <w:szCs w:val="18"/>
+        </w:rPr>
+      </w:pPr>
+      <w:r>
+        <w:rPr>
+          <w:noProof/>
+          <w:sz w:val="18"/>
+          <w:szCs w:val="18"/>
+        </w:rPr>
+        <w:t xml:space="preserve">                            {                            </w:t>
+      </w:r>
+    </w:p>
+    <w:p>
+      <w:pPr>
+        <w:pStyle w:val="Algorithm"/>
+        <w:rPr>
+          <w:noProof/>
+          <w:sz w:val="18"/>
+          <w:szCs w:val="18"/>
+        </w:rPr>
+      </w:pPr>
+      <w:r>
+        <w:rPr>
+          <w:noProof/>
+          <w:sz w:val="18"/>
+          <w:szCs w:val="18"/>
+        </w:rPr>
+        <w:t xml:space="preserve">                                c.BackColor = backColour;</w:t>
+      </w:r>
+    </w:p>
+    <w:p>
+      <w:pPr>
+        <w:pStyle w:val="Algorithm"/>
+        <w:rPr>
+          <w:noProof/>
+          <w:sz w:val="18"/>
+          <w:szCs w:val="18"/>
+        </w:rPr>
+      </w:pPr>
+      <w:r>
+        <w:rPr>
+          <w:noProof/>
+          <w:sz w:val="18"/>
+          <w:szCs w:val="18"/>
+        </w:rPr>
+        <w:t xml:space="preserve">                                c.ForeColor = textColour;</w:t>
+      </w:r>
+    </w:p>
+    <w:p>
+      <w:pPr>
+        <w:pStyle w:val="Algorithm"/>
+        <w:rPr>
+          <w:noProof/>
+          <w:sz w:val="18"/>
+          <w:szCs w:val="18"/>
+        </w:rPr>
+      </w:pPr>
+      <w:r>
+        <w:rPr>
+          <w:noProof/>
+          <w:sz w:val="18"/>
+          <w:szCs w:val="18"/>
+        </w:rPr>
+        <w:t xml:space="preserve">                            }</w:t>
+      </w:r>
+    </w:p>
+    <w:p>
+      <w:pPr>
+        <w:pStyle w:val="Algorithm"/>
+        <w:rPr>
+          <w:noProof/>
+          <w:sz w:val="18"/>
+          <w:szCs w:val="18"/>
+        </w:rPr>
+      </w:pPr>
+      <w:r>
+        <w:rPr>
+          <w:noProof/>
+          <w:sz w:val="18"/>
+          <w:szCs w:val="18"/>
+        </w:rPr>
+        <w:t xml:space="preserve">                            </w:t>
+      </w:r>
+      <w:r>
+        <w:rPr>
+          <w:noProof/>
+          <w:color w:val="0000FF"/>
+          <w:sz w:val="18"/>
+          <w:szCs w:val="18"/>
+        </w:rPr>
+        <w:t>foreach</w:t>
+      </w:r>
+      <w:r>
+        <w:rPr>
+          <w:noProof/>
+          <w:sz w:val="18"/>
+          <w:szCs w:val="18"/>
+        </w:rPr>
+        <w:t xml:space="preserve"> (Control nestedControl </w:t>
+      </w:r>
+      <w:r>
+        <w:rPr>
+          <w:noProof/>
+          <w:color w:val="0000FF"/>
+          <w:sz w:val="18"/>
+          <w:szCs w:val="18"/>
+        </w:rPr>
+        <w:t>in</w:t>
+      </w:r>
+      <w:r>
+        <w:rPr>
+          <w:noProof/>
+          <w:sz w:val="18"/>
+          <w:szCs w:val="18"/>
+        </w:rPr>
+        <w:t xml:space="preserve"> c.Controls)</w:t>
+      </w:r>
+    </w:p>
+    <w:p>
+      <w:pPr>
+        <w:pStyle w:val="Algorithm"/>
+        <w:rPr>
+          <w:noProof/>
+          <w:sz w:val="18"/>
+          <w:szCs w:val="18"/>
+        </w:rPr>
+      </w:pPr>
+      <w:r>
+        <w:rPr>
+          <w:noProof/>
+          <w:sz w:val="18"/>
+          <w:szCs w:val="18"/>
+        </w:rPr>
+        <w:t xml:space="preserve">                            {</w:t>
+      </w:r>
+    </w:p>
+    <w:p>
+      <w:pPr>
+        <w:pStyle w:val="Algorithm"/>
+        <w:rPr>
+          <w:noProof/>
+          <w:sz w:val="18"/>
+          <w:szCs w:val="18"/>
+        </w:rPr>
+      </w:pPr>
+      <w:r>
+        <w:rPr>
+          <w:noProof/>
+          <w:sz w:val="18"/>
+          <w:szCs w:val="18"/>
+        </w:rPr>
+        <w:t xml:space="preserve">                                nestedControl.BackColor = backColour;</w:t>
+      </w:r>
+    </w:p>
+    <w:p>
+      <w:pPr>
+        <w:pStyle w:val="Algorithm"/>
+        <w:rPr>
+          <w:noProof/>
+          <w:sz w:val="18"/>
+          <w:szCs w:val="18"/>
+        </w:rPr>
+      </w:pPr>
+      <w:r>
+        <w:rPr>
+          <w:noProof/>
+          <w:sz w:val="18"/>
+          <w:szCs w:val="18"/>
+        </w:rPr>
+        <w:t xml:space="preserve">                                nestedControl.ForeColor = textColour;</w:t>
+      </w:r>
+    </w:p>
+    <w:p>
+      <w:pPr>
+        <w:pStyle w:val="Algorithm"/>
+        <w:rPr>
+          <w:noProof/>
+          <w:sz w:val="18"/>
+          <w:szCs w:val="18"/>
+        </w:rPr>
+      </w:pPr>
+      <w:r>
+        <w:rPr>
+          <w:noProof/>
+          <w:sz w:val="18"/>
+          <w:szCs w:val="18"/>
+        </w:rPr>
+        <w:t xml:space="preserve">                            }</w:t>
+      </w:r>
+    </w:p>
+    <w:p>
+      <w:pPr>
+        <w:pStyle w:val="Algorithm"/>
+        <w:rPr>
+          <w:noProof/>
+          <w:sz w:val="18"/>
+          <w:szCs w:val="18"/>
+        </w:rPr>
+      </w:pPr>
+      <w:r>
+        <w:rPr>
+          <w:noProof/>
+          <w:sz w:val="18"/>
+          <w:szCs w:val="18"/>
+        </w:rPr>
+        <w:t xml:space="preserve">                        }</w:t>
+      </w:r>
+    </w:p>
+    <w:p>
+      <w:pPr>
+        <w:pStyle w:val="Algorithm"/>
+        <w:rPr>
+          <w:noProof/>
+          <w:sz w:val="18"/>
+          <w:szCs w:val="18"/>
+        </w:rPr>
+      </w:pPr>
+      <w:r>
+        <w:rPr>
+          <w:noProof/>
+          <w:sz w:val="18"/>
+          <w:szCs w:val="18"/>
+        </w:rPr>
+        <w:t xml:space="preserve">                    }</w:t>
+      </w:r>
+    </w:p>
+    <w:p>
+      <w:pPr>
+        <w:pStyle w:val="Algorithm"/>
+        <w:rPr>
+          <w:noProof/>
+          <w:sz w:val="18"/>
+          <w:szCs w:val="18"/>
+        </w:rPr>
+      </w:pPr>
+    </w:p>
+    <w:p>
+      <w:pPr>
+        <w:pStyle w:val="Algorithm"/>
+        <w:rPr>
+          <w:noProof/>
+          <w:sz w:val="18"/>
+          <w:szCs w:val="18"/>
+        </w:rPr>
+      </w:pPr>
+      <w:r>
+        <w:rPr>
+          <w:noProof/>
+          <w:sz w:val="18"/>
+          <w:szCs w:val="18"/>
+        </w:rPr>
+        <w:t xml:space="preserve">                    </w:t>
+      </w:r>
+      <w:r>
+        <w:rPr>
+          <w:noProof/>
+          <w:color w:val="0000FF"/>
+          <w:sz w:val="18"/>
+          <w:szCs w:val="18"/>
+        </w:rPr>
+        <w:t>break</w:t>
+      </w:r>
+      <w:r>
+        <w:rPr>
+          <w:noProof/>
+          <w:sz w:val="18"/>
+          <w:szCs w:val="18"/>
+        </w:rPr>
+        <w:t>;</w:t>
+      </w:r>
+    </w:p>
+    <w:p>
+      <w:pPr>
+        <w:pStyle w:val="Algorithm"/>
+        <w:rPr>
+          <w:noProof/>
+          <w:sz w:val="18"/>
+          <w:szCs w:val="18"/>
+        </w:rPr>
+      </w:pPr>
+      <w:r>
+        <w:rPr>
+          <w:noProof/>
+          <w:sz w:val="18"/>
+          <w:szCs w:val="18"/>
+        </w:rPr>
+        <w:t xml:space="preserve">                    </w:t>
+      </w:r>
+    </w:p>
+    <w:p>
+      <w:pPr>
+        <w:pStyle w:val="Algorithm"/>
+        <w:rPr>
+          <w:noProof/>
+          <w:sz w:val="18"/>
+          <w:szCs w:val="18"/>
+        </w:rPr>
+      </w:pPr>
+      <w:r>
+        <w:rPr>
+          <w:noProof/>
+          <w:sz w:val="18"/>
+          <w:szCs w:val="18"/>
+        </w:rPr>
+        <w:t xml:space="preserve">            }</w:t>
+      </w:r>
+    </w:p>
+    <w:p>
+      <w:pPr>
+        <w:pStyle w:val="Algorithm"/>
+        <w:rPr>
+          <w:noProof/>
+          <w:sz w:val="18"/>
+          <w:szCs w:val="18"/>
+        </w:rPr>
+      </w:pPr>
+      <w:r>
+        <w:rPr>
+          <w:noProof/>
+          <w:sz w:val="18"/>
+          <w:szCs w:val="18"/>
+        </w:rPr>
+        <w:t xml:space="preserve">            </w:t>
+      </w:r>
+    </w:p>
+    <w:p>
+      <w:pPr>
+        <w:pStyle w:val="Algorithm"/>
+        <w:rPr>
+          <w:noProof/>
+          <w:sz w:val="18"/>
+          <w:szCs w:val="18"/>
+        </w:rPr>
+      </w:pPr>
+      <w:r>
+        <w:rPr>
+          <w:noProof/>
+          <w:sz w:val="18"/>
+          <w:szCs w:val="18"/>
+        </w:rPr>
+        <w:t xml:space="preserve">        }</w:t>
+      </w:r>
+    </w:p>
     <w:p>
       <w:pPr>
         <w:pStyle w:val="Heading1"/>
       </w:pPr>
       <w:bookmarkStart w:id="34" w:name="_Toc114398756"/>
       <w:r>
+        <w:lastRenderedPageBreak/>
         <w:t>Evaluation</w:t>
       </w:r>
       <w:bookmarkEnd w:id="34"/>
@@ -25422,8 +26774,8 @@
       <w:bookmarkEnd w:id="40"/>
     </w:p>
     <w:sectPr>
-      <w:headerReference w:type="default" r:id="rId37"/>
-      <w:footerReference w:type="default" r:id="rId38"/>
+      <w:headerReference w:type="default" r:id="rId38"/>
+      <w:footerReference w:type="default" r:id="rId39"/>
       <w:pgSz w:w="11906" w:h="16838"/>
       <w:pgMar w:top="1440" w:right="1440" w:bottom="1440" w:left="1440" w:header="708" w:footer="708" w:gutter="0"/>
       <w:pgNumType w:start="0"/>
@@ -27031,6 +28383,54 @@
       <w:color w:val="44546A" w:themeColor="text2"/>
       <w:sz w:val="18"/>
       <w:szCs w:val="18"/>
+    </w:rPr>
+  </w:style>
+  <w:style w:type="paragraph" w:styleId="HTMLPreformatted">
+    <w:name w:val="HTML Preformatted"/>
+    <w:basedOn w:val="Normal"/>
+    <w:link w:val="HTMLPreformattedChar"/>
+    <w:uiPriority w:val="99"/>
+    <w:semiHidden/>
+    <w:unhideWhenUsed/>
+    <w:rsid w:val="005E7094"/>
+    <w:pPr>
+      <w:tabs>
+        <w:tab w:val="left" w:pos="916"/>
+        <w:tab w:val="left" w:pos="1832"/>
+        <w:tab w:val="left" w:pos="2748"/>
+        <w:tab w:val="left" w:pos="3664"/>
+        <w:tab w:val="left" w:pos="4580"/>
+        <w:tab w:val="left" w:pos="5496"/>
+        <w:tab w:val="left" w:pos="6412"/>
+        <w:tab w:val="left" w:pos="7328"/>
+        <w:tab w:val="left" w:pos="8244"/>
+        <w:tab w:val="left" w:pos="9160"/>
+        <w:tab w:val="left" w:pos="10076"/>
+        <w:tab w:val="left" w:pos="10992"/>
+        <w:tab w:val="left" w:pos="11908"/>
+        <w:tab w:val="left" w:pos="12824"/>
+        <w:tab w:val="left" w:pos="13740"/>
+        <w:tab w:val="left" w:pos="14656"/>
+      </w:tabs>
+      <w:spacing w:after="0" w:line="240" w:lineRule="auto"/>
+    </w:pPr>
+    <w:rPr>
+      <w:rFonts w:ascii="Courier New" w:eastAsia="Times New Roman" w:hAnsi="Courier New" w:cs="Courier New"/>
+      <w:lang w:eastAsia="en-GB"/>
+    </w:rPr>
+  </w:style>
+  <w:style w:type="character" w:customStyle="1" w:styleId="HTMLPreformattedChar">
+    <w:name w:val="HTML Preformatted Char"/>
+    <w:basedOn w:val="DefaultParagraphFont"/>
+    <w:link w:val="HTMLPreformatted"/>
+    <w:uiPriority w:val="99"/>
+    <w:semiHidden/>
+    <w:rsid w:val="005E7094"/>
+    <w:rPr>
+      <w:rFonts w:ascii="Courier New" w:eastAsia="Times New Roman" w:hAnsi="Courier New" w:cs="Courier New"/>
+      <w:sz w:val="20"/>
+      <w:szCs w:val="20"/>
+      <w:lang w:eastAsia="en-GB"/>
     </w:rPr>
   </w:style>
 </w:styles>

</xml_diff>

<commit_message>
Added space for large text testing
</commit_message>
<xml_diff>
--- a/Documentation.docx
+++ b/Documentation.docx
@@ -8781,6 +8781,9 @@
       <w:r>
         <w:t>Prototype 1.2 will be able to toggle a dark colour palette</w:t>
       </w:r>
+      <w:r>
+        <w:t xml:space="preserve"> and text size</w:t>
+      </w:r>
     </w:p>
     <w:p>
       <w:pPr>
@@ -21334,13 +21337,143 @@
           </w:p>
         </w:tc>
       </w:tr>
+      <w:tr>
+        <w:tc>
+          <w:tcPr>
+            <w:tcW w:w="1502" w:type="dxa"/>
+          </w:tcPr>
+          <w:p>
+            <w:r>
+              <w:lastRenderedPageBreak/>
+              <w:t>1.2.2</w:t>
+            </w:r>
+          </w:p>
+        </w:tc>
+        <w:tc>
+          <w:tcPr>
+            <w:tcW w:w="1502" w:type="dxa"/>
+          </w:tcPr>
+          <w:p>
+            <w:r>
+              <w:t>Large text enabled</w:t>
+            </w:r>
+          </w:p>
+        </w:tc>
+        <w:tc>
+          <w:tcPr>
+            <w:tcW w:w="1503" w:type="dxa"/>
+          </w:tcPr>
+          <w:p>
+            <w:r>
+              <w:t>Large text option chosen</w:t>
+            </w:r>
+          </w:p>
+        </w:tc>
+        <w:tc>
+          <w:tcPr>
+            <w:tcW w:w="1503" w:type="dxa"/>
+          </w:tcPr>
+          <w:p>
+            <w:r>
+              <w:t>Valid</w:t>
+            </w:r>
+          </w:p>
+        </w:tc>
+        <w:tc>
+          <w:tcPr>
+            <w:tcW w:w="1782" w:type="dxa"/>
+          </w:tcPr>
+          <w:p>
+            <w:r>
+              <w:t>Text in the status bar and dropdown box has its size and font changed</w:t>
+            </w:r>
+          </w:p>
+        </w:tc>
+        <w:tc>
+          <w:tcPr>
+            <w:tcW w:w="2268" w:type="dxa"/>
+          </w:tcPr>
+          <w:p>
+            <w:r>
+              <w:t>8</w:t>
+            </w:r>
+          </w:p>
+        </w:tc>
+      </w:tr>
+      <w:tr>
+        <w:tc>
+          <w:tcPr>
+            <w:tcW w:w="1502" w:type="dxa"/>
+          </w:tcPr>
+          <w:p>
+            <w:r>
+              <w:t>1.2.3</w:t>
+            </w:r>
+          </w:p>
+        </w:tc>
+        <w:tc>
+          <w:tcPr>
+            <w:tcW w:w="1502" w:type="dxa"/>
+          </w:tcPr>
+          <w:p>
+            <w:r>
+              <w:t xml:space="preserve">Large text </w:t>
+            </w:r>
+            <w:r>
+              <w:t>disabled</w:t>
+            </w:r>
+          </w:p>
+        </w:tc>
+        <w:tc>
+          <w:tcPr>
+            <w:tcW w:w="1503" w:type="dxa"/>
+          </w:tcPr>
+          <w:p>
+            <w:r>
+              <w:t xml:space="preserve">Large text option </w:t>
+            </w:r>
+            <w:r>
+              <w:t>unset after being set</w:t>
+            </w:r>
+          </w:p>
+        </w:tc>
+        <w:tc>
+          <w:tcPr>
+            <w:tcW w:w="1503" w:type="dxa"/>
+          </w:tcPr>
+          <w:p>
+            <w:r>
+              <w:t>Valid</w:t>
+            </w:r>
+          </w:p>
+        </w:tc>
+        <w:tc>
+          <w:tcPr>
+            <w:tcW w:w="1782" w:type="dxa"/>
+          </w:tcPr>
+          <w:p>
+            <w:r>
+              <w:t>Text in the status bar and dropdown box has its size and font changed</w:t>
+            </w:r>
+          </w:p>
+        </w:tc>
+        <w:tc>
+          <w:tcPr>
+            <w:tcW w:w="2268" w:type="dxa"/>
+          </w:tcPr>
+          <w:p>
+            <w:r>
+              <w:t>8</w:t>
+            </w:r>
+          </w:p>
+        </w:tc>
+      </w:tr>
     </w:tbl>
     <w:p>
       <w:pPr>
         <w:pStyle w:val="Heading3"/>
       </w:pPr>
       <w:r>
-        <w:lastRenderedPageBreak/>
         <w:t>Iteration 2</w:t>
       </w:r>
     </w:p>
@@ -21914,7 +22047,11 @@
           </w:tcPr>
           <w:p>
             <w:r>
-              <w:t>A click and drag on anywhere other than the nodes</w:t>
+              <w:t xml:space="preserve">A click and drag on </w:t>
+            </w:r>
+            <w:r>
+              <w:lastRenderedPageBreak/>
+              <w:t>anywhere other than the nodes</w:t>
             </w:r>
           </w:p>
         </w:tc>
@@ -21924,6 +22061,7 @@
           </w:tcPr>
           <w:p>
             <w:r>
+              <w:lastRenderedPageBreak/>
               <w:t>Invalid</w:t>
             </w:r>
           </w:p>
@@ -22039,11 +22177,7 @@
           </w:tcPr>
           <w:p>
             <w:r>
-              <w:t xml:space="preserve">A node is clicked and </w:t>
-            </w:r>
-            <w:r>
-              <w:lastRenderedPageBreak/>
-              <w:t>dragged off the window</w:t>
+              <w:t>A node is clicked and dragged off the window</w:t>
             </w:r>
           </w:p>
         </w:tc>
@@ -22053,7 +22187,6 @@
           </w:tcPr>
           <w:p>
             <w:r>
-              <w:lastRenderedPageBreak/>
               <w:t>Boundary</w:t>
             </w:r>
           </w:p>
@@ -22064,11 +22197,7 @@
           </w:tcPr>
           <w:p>
             <w:r>
-              <w:t xml:space="preserve">When the mouse returns to the screen, the node </w:t>
-            </w:r>
-            <w:r>
-              <w:lastRenderedPageBreak/>
-              <w:t>resumes following it</w:t>
+              <w:t>When the mouse returns to the screen, the node resumes following it</w:t>
             </w:r>
           </w:p>
         </w:tc>
@@ -22078,7 +22207,6 @@
           </w:tcPr>
           <w:p>
             <w:r>
-              <w:lastRenderedPageBreak/>
               <w:t>1</w:t>
             </w:r>
           </w:p>
@@ -22612,12 +22740,19 @@
               <w:rPr>
                 <w:lang w:val="es-ES"/>
               </w:rPr>
-              <w:t>Universidad CE Cardenal Herrera</w:t>
+              <w:t xml:space="preserve">Universidad </w:t>
             </w:r>
             <w:r>
               <w:rPr>
                 <w:lang w:val="es-ES"/>
               </w:rPr>
+              <w:lastRenderedPageBreak/>
+              <w:t>CE Cardenal Herrera</w:t>
+            </w:r>
+            <w:r>
+              <w:rPr>
+                <w:lang w:val="es-ES"/>
+              </w:rPr>
               <w:t>” (31)</w:t>
             </w:r>
           </w:p>
@@ -22636,6 +22771,7 @@
               <w:rPr>
                 <w:lang w:val="es-ES"/>
               </w:rPr>
+              <w:lastRenderedPageBreak/>
               <w:t>Invalid Boundary</w:t>
             </w:r>
           </w:p>
@@ -22646,7 +22782,11 @@
           </w:tcPr>
           <w:p>
             <w:r>
-              <w:t>A message pops up telling the user that the max length is 30 and the node name is changed to “</w:t>
+              <w:t xml:space="preserve">A message pops up telling the user that the max length is 30 and </w:t>
+            </w:r>
+            <w:r>
+              <w:lastRenderedPageBreak/>
+              <w:t>the node name is changed to “</w:t>
             </w:r>
             <w:r>
               <w:t xml:space="preserve">Universidad CE Cardenal </w:t>
@@ -22667,6 +22807,7 @@
           </w:tcPr>
           <w:p>
             <w:r>
+              <w:lastRenderedPageBreak/>
               <w:t>1,5</w:t>
             </w:r>
           </w:p>
@@ -22784,11 +22925,7 @@
           </w:tcPr>
           <w:p>
             <w:r>
-              <w:t xml:space="preserve">The user is shown a popup that the minimum weight must be 0 </w:t>
-            </w:r>
-            <w:r>
-              <w:lastRenderedPageBreak/>
-              <w:t>and the edge is unchanged</w:t>
+              <w:t>The user is shown a popup that the minimum weight must be 0 and the edge is unchanged</w:t>
             </w:r>
           </w:p>
         </w:tc>
@@ -22798,7 +22935,6 @@
           </w:tcPr>
           <w:p>
             <w:r>
-              <w:lastRenderedPageBreak/>
               <w:t>1</w:t>
             </w:r>
           </w:p>
@@ -23315,7 +23451,11 @@
           </w:tcPr>
           <w:p>
             <w:r>
-              <w:t>Before the file dialogue is opened, a message asks the user whether they would like to cancel the operation</w:t>
+              <w:t xml:space="preserve">Before the file dialogue is opened, a message asks the user whether they would like to </w:t>
+            </w:r>
+            <w:r>
+              <w:lastRenderedPageBreak/>
+              <w:t>cancel the operation</w:t>
             </w:r>
           </w:p>
         </w:tc>
@@ -23325,6 +23465,7 @@
           </w:tcPr>
           <w:p>
             <w:r>
+              <w:lastRenderedPageBreak/>
               <w:t>4</w:t>
             </w:r>
           </w:p>
@@ -23465,11 +23606,7 @@
               <w:t xml:space="preserve"> and then </w:t>
             </w:r>
             <w:r>
-              <w:t xml:space="preserve">after </w:t>
-            </w:r>
-            <w:r>
-              <w:lastRenderedPageBreak/>
-              <w:t xml:space="preserve">5 minutes (autosave time) </w:t>
+              <w:t xml:space="preserve">after 5 minutes (autosave time) </w:t>
             </w:r>
             <w:r>
               <w:t>the program is closed using Task Manager</w:t>
@@ -23482,7 +23619,6 @@
           </w:tcPr>
           <w:p>
             <w:r>
-              <w:lastRenderedPageBreak/>
               <w:t>Inv</w:t>
             </w:r>
             <w:r>
@@ -23496,11 +23632,7 @@
           </w:tcPr>
           <w:p>
             <w:r>
-              <w:t xml:space="preserve">When the program is next opened, a message tells the user what </w:t>
-            </w:r>
-            <w:r>
-              <w:lastRenderedPageBreak/>
-              <w:t>happened and where to find the autosave, which will be named _</w:t>
+              <w:t>When the program is next opened, a message tells the user what happened and where to find the autosave, which will be named _</w:t>
             </w:r>
             <w:proofErr w:type="spellStart"/>
             <w:r>
@@ -23515,7 +23647,6 @@
           </w:tcPr>
           <w:p>
             <w:r>
-              <w:lastRenderedPageBreak/>
               <w:t>7,9</w:t>
             </w:r>
           </w:p>
@@ -23975,7 +24106,11 @@
           </w:tcPr>
           <w:p>
             <w:r>
-              <w:t xml:space="preserve">Graphs A shall be tested separately starting </w:t>
+              <w:t xml:space="preserve">Graphs A shall be tested </w:t>
+            </w:r>
+            <w:r>
+              <w:lastRenderedPageBreak/>
+              <w:t xml:space="preserve">separately starting </w:t>
             </w:r>
             <w:r>
               <w:t>from Barton-Upon-Humber</w:t>
@@ -23988,6 +24123,7 @@
           </w:tcPr>
           <w:p>
             <w:r>
+              <w:lastRenderedPageBreak/>
               <w:t>Valid</w:t>
             </w:r>
           </w:p>
@@ -24024,6 +24160,7 @@
             </w:r>
             <w:proofErr w:type="spellStart"/>
             <w:r>
+              <w:lastRenderedPageBreak/>
               <w:t>Cammeringham</w:t>
             </w:r>
             <w:proofErr w:type="spellEnd"/>
@@ -24038,6 +24175,7 @@
           </w:tcPr>
           <w:p>
             <w:r>
+              <w:lastRenderedPageBreak/>
               <w:t>2.4</w:t>
             </w:r>
           </w:p>
@@ -24154,7 +24292,6 @@
           </w:tcPr>
           <w:p>
             <w:r>
-              <w:lastRenderedPageBreak/>
               <w:t>4.3.0b</w:t>
             </w:r>
           </w:p>
@@ -24704,6 +24841,7 @@
         <w:rPr>
           <w:rStyle w:val="Strong"/>
         </w:rPr>
+        <w:lastRenderedPageBreak/>
         <w:t>Did you encounter any errors? If so, were you able to solve the problem</w:t>
       </w:r>
       <w:r>
@@ -24813,7 +24951,6 @@
         <w:rPr>
           <w:rStyle w:val="Strong"/>
         </w:rPr>
-        <w:lastRenderedPageBreak/>
         <w:t>Out of 10, how likely are you to use the program again? Was it useful to you?</w:t>
       </w:r>
     </w:p>
@@ -25140,6 +25277,7 @@
         <w:rPr>
           <w:noProof/>
         </w:rPr>
+        <w:lastRenderedPageBreak/>
         <w:drawing>
           <wp:anchor distT="0" distB="0" distL="114300" distR="114300" simplePos="0" relativeHeight="251761664" behindDoc="0" locked="0" layoutInCell="1" allowOverlap="1" wp14:anchorId="45155824" wp14:editId="2F818F2A">
             <wp:simplePos x="0" y="0"/>
@@ -25392,7 +25530,6 @@
         <w:rPr>
           <w:noProof/>
         </w:rPr>
-        <w:lastRenderedPageBreak/>
         <w:drawing>
           <wp:inline distT="0" distB="0" distL="0" distR="0" wp14:anchorId="3BA02FB7" wp14:editId="479ED10D">
             <wp:extent cx="1482959" cy="1449070"/>
@@ -25478,6 +25615,7 @@
           </w:tcPr>
           <w:p>
             <w:r>
+              <w:lastRenderedPageBreak/>
               <w:t>1.2.0</w:t>
             </w:r>
           </w:p>
@@ -25648,6 +25786,160 @@
               <w:t>None</w:t>
             </w:r>
           </w:p>
+        </w:tc>
+      </w:tr>
+      <w:tr>
+        <w:trPr>
+          <w:trHeight w:val="767"/>
+        </w:trPr>
+        <w:tc>
+          <w:tcPr>
+            <w:tcW w:w="1027" w:type="dxa"/>
+          </w:tcPr>
+          <w:p>
+            <w:r>
+              <w:t>1.2.2</w:t>
+            </w:r>
+          </w:p>
+        </w:tc>
+        <w:tc>
+          <w:tcPr>
+            <w:tcW w:w="1045" w:type="dxa"/>
+          </w:tcPr>
+          <w:p>
+            <w:r>
+              <w:t>Large text enabled</w:t>
+            </w:r>
+          </w:p>
+        </w:tc>
+        <w:tc>
+          <w:tcPr>
+            <w:tcW w:w="1166" w:type="dxa"/>
+          </w:tcPr>
+          <w:p>
+            <w:r>
+              <w:t>Large text option chosen</w:t>
+            </w:r>
+          </w:p>
+        </w:tc>
+        <w:tc>
+          <w:tcPr>
+            <w:tcW w:w="1029" w:type="dxa"/>
+          </w:tcPr>
+          <w:p>
+            <w:r>
+              <w:t>Valid</w:t>
+            </w:r>
+          </w:p>
+        </w:tc>
+        <w:tc>
+          <w:tcPr>
+            <w:tcW w:w="1332" w:type="dxa"/>
+          </w:tcPr>
+          <w:p>
+            <w:r>
+              <w:t>Text in the status bar and dropdown box has its size and font changed</w:t>
+            </w:r>
+          </w:p>
+        </w:tc>
+        <w:tc>
+          <w:tcPr>
+            <w:tcW w:w="461" w:type="dxa"/>
+          </w:tcPr>
+          <w:p>
+            <w:r>
+              <w:t>8</w:t>
+            </w:r>
+          </w:p>
+        </w:tc>
+        <w:tc>
+          <w:tcPr>
+            <w:tcW w:w="2761" w:type="dxa"/>
+          </w:tcPr>
+          <w:p/>
+        </w:tc>
+        <w:tc>
+          <w:tcPr>
+            <w:tcW w:w="1247" w:type="dxa"/>
+          </w:tcPr>
+          <w:p/>
+        </w:tc>
+      </w:tr>
+      <w:tr>
+        <w:trPr>
+          <w:trHeight w:val="767"/>
+        </w:trPr>
+        <w:tc>
+          <w:tcPr>
+            <w:tcW w:w="1027" w:type="dxa"/>
+          </w:tcPr>
+          <w:p>
+            <w:r>
+              <w:t>1.2.3</w:t>
+            </w:r>
+          </w:p>
+        </w:tc>
+        <w:tc>
+          <w:tcPr>
+            <w:tcW w:w="1045" w:type="dxa"/>
+          </w:tcPr>
+          <w:p>
+            <w:r>
+              <w:t>Large text disabled</w:t>
+            </w:r>
+          </w:p>
+        </w:tc>
+        <w:tc>
+          <w:tcPr>
+            <w:tcW w:w="1166" w:type="dxa"/>
+          </w:tcPr>
+          <w:p>
+            <w:r>
+              <w:t>Large text option unset after being set</w:t>
+            </w:r>
+          </w:p>
+        </w:tc>
+        <w:tc>
+          <w:tcPr>
+            <w:tcW w:w="1029" w:type="dxa"/>
+          </w:tcPr>
+          <w:p>
+            <w:r>
+              <w:t>Valid</w:t>
+            </w:r>
+          </w:p>
+        </w:tc>
+        <w:tc>
+          <w:tcPr>
+            <w:tcW w:w="1332" w:type="dxa"/>
+          </w:tcPr>
+          <w:p>
+            <w:r>
+              <w:t>Text in the status bar and dropdown box has its size and font changed</w:t>
+            </w:r>
+          </w:p>
+        </w:tc>
+        <w:tc>
+          <w:tcPr>
+            <w:tcW w:w="461" w:type="dxa"/>
+          </w:tcPr>
+          <w:p>
+            <w:r>
+              <w:t>8</w:t>
+            </w:r>
+          </w:p>
+        </w:tc>
+        <w:tc>
+          <w:tcPr>
+            <w:tcW w:w="2761" w:type="dxa"/>
+          </w:tcPr>
+          <w:p/>
+        </w:tc>
+        <w:tc>
+          <w:tcPr>
+            <w:tcW w:w="1247" w:type="dxa"/>
+          </w:tcPr>
+          <w:p/>
         </w:tc>
       </w:tr>
     </w:tbl>
@@ -25720,10 +26012,7 @@
         <w:pStyle w:val="Caption"/>
       </w:pPr>
       <w:r>
-        <w:t>Screenshot 1.2.0</w:t>
-      </w:r>
-      <w:r>
-        <w:t>, the dropdown box has not had its colours changed.</w:t>
+        <w:t>Screenshot 1.2.0, the dropdown box has not had its colours changed.</w:t>
       </w:r>
     </w:p>
     <w:p>
@@ -26319,6 +26608,7 @@
           <w:sz w:val="18"/>
           <w:szCs w:val="18"/>
         </w:rPr>
+        <w:lastRenderedPageBreak/>
         <w:t xml:space="preserve">                        {</w:t>
       </w:r>
     </w:p>
@@ -26425,7 +26715,6 @@
           <w:sz w:val="18"/>
           <w:szCs w:val="18"/>
         </w:rPr>
-        <w:lastRenderedPageBreak/>
         <w:t xml:space="preserve">                            }</w:t>
       </w:r>
     </w:p>
@@ -26856,10 +27145,7 @@
         <w:t>1</w:t>
       </w:r>
       <w:r>
-        <w:t xml:space="preserve">, the dropdown box </w:t>
-      </w:r>
-      <w:r>
-        <w:t>was originally white</w:t>
+        <w:t>, the dropdown box was originally white</w:t>
       </w:r>
     </w:p>
     <w:p>

</xml_diff>